<commit_message>
Incluyendo todos los cambios antes de sincronizar
</commit_message>
<xml_diff>
--- a/Documentación General del Proyecto.docx
+++ b/Documentación General del Proyecto.docx
@@ -2030,29 +2030,55 @@
           <w:ilvl w:val="0"/>
           <w:numId w:val="6"/>
         </w:numPr>
-        <w:rPr>
-          <w:rFonts w:ascii="Garamond" w:hAnsi="Garamond"/>
-          <w:sz w:val="28"/>
-          <w:szCs w:val="28"/>
-        </w:rPr>
-      </w:pPr>
-      <w:r>
-        <w:rPr>
-          <w:rFonts w:ascii="Garamond" w:hAnsi="Garamond"/>
-          <w:b/>
-          <w:bCs/>
-          <w:sz w:val="28"/>
-          <w:szCs w:val="28"/>
-        </w:rPr>
-        <w:t>RF1:</w:t>
-      </w:r>
-      <w:r>
-        <w:rPr>
-          <w:rFonts w:ascii="Garamond" w:hAnsi="Garamond"/>
-          <w:sz w:val="28"/>
-          <w:szCs w:val="28"/>
-        </w:rPr>
-        <w:t xml:space="preserve"> El usuario puede registrarse con legajo, nombre, correo y contraseña.</w:t>
+        <w:tabs>
+          <w:tab w:val="left" w:pos="851"/>
+        </w:tabs>
+        <w:ind w:left="1276" w:hanging="992"/>
+        <w:rPr>
+          <w:rFonts w:ascii="Garamond" w:hAnsi="Garamond"/>
+          <w:sz w:val="28"/>
+          <w:szCs w:val="28"/>
+        </w:rPr>
+      </w:pPr>
+      <w:r>
+        <w:rPr>
+          <w:rFonts w:ascii="Garamond" w:hAnsi="Garamond"/>
+          <w:sz w:val="28"/>
+          <w:szCs w:val="28"/>
+        </w:rPr>
+        <w:t xml:space="preserve">El usuario puede registrarse con </w:t>
+      </w:r>
+      <w:r>
+        <w:rPr>
+          <w:rFonts w:ascii="Garamond" w:hAnsi="Garamond"/>
+          <w:sz w:val="28"/>
+          <w:szCs w:val="28"/>
+        </w:rPr>
+        <w:t>DNI</w:t>
+      </w:r>
+      <w:r>
+        <w:rPr>
+          <w:rFonts w:ascii="Garamond" w:hAnsi="Garamond"/>
+          <w:sz w:val="28"/>
+          <w:szCs w:val="28"/>
+        </w:rPr>
+        <w:t xml:space="preserve">, nombre, </w:t>
+      </w:r>
+      <w:r>
+        <w:rPr>
+          <w:rFonts w:ascii="Garamond" w:hAnsi="Garamond"/>
+          <w:sz w:val="28"/>
+          <w:szCs w:val="28"/>
+        </w:rPr>
+        <w:t>Email</w:t>
+      </w:r>
+      <w:r>
+        <w:rPr>
+          <w:rFonts w:ascii="Garamond" w:hAnsi="Garamond"/>
+          <w:sz w:val="28"/>
+          <w:szCs w:val="28"/>
+        </w:rPr>
+        <w:t xml:space="preserve"> y contraseña.</w:t>
       </w:r>
     </w:p>
     <w:p>
@@ -2061,29 +2087,36 @@
           <w:ilvl w:val="0"/>
           <w:numId w:val="6"/>
         </w:numPr>
-        <w:rPr>
-          <w:rFonts w:ascii="Garamond" w:hAnsi="Garamond"/>
-          <w:sz w:val="28"/>
-          <w:szCs w:val="28"/>
-        </w:rPr>
-      </w:pPr>
-      <w:r>
-        <w:rPr>
-          <w:rFonts w:ascii="Garamond" w:hAnsi="Garamond"/>
-          <w:b/>
-          <w:bCs/>
-          <w:sz w:val="28"/>
-          <w:szCs w:val="28"/>
-        </w:rPr>
-        <w:t>RF2:</w:t>
-      </w:r>
-      <w:r>
-        <w:rPr>
-          <w:rFonts w:ascii="Garamond" w:hAnsi="Garamond"/>
-          <w:sz w:val="28"/>
-          <w:szCs w:val="28"/>
-        </w:rPr>
-        <w:t xml:space="preserve"> El usuario puede iniciar sesión con su legajo y contraseña.</w:t>
+        <w:ind w:left="1276" w:hanging="992"/>
+        <w:rPr>
+          <w:rFonts w:ascii="Garamond" w:hAnsi="Garamond"/>
+          <w:sz w:val="28"/>
+          <w:szCs w:val="28"/>
+        </w:rPr>
+      </w:pPr>
+      <w:r>
+        <w:rPr>
+          <w:rFonts w:ascii="Garamond" w:hAnsi="Garamond"/>
+          <w:sz w:val="28"/>
+          <w:szCs w:val="28"/>
+        </w:rPr>
+        <w:t xml:space="preserve">El usuario puede iniciar sesión con su </w:t>
+      </w:r>
+      <w:r>
+        <w:rPr>
+          <w:rFonts w:ascii="Garamond" w:hAnsi="Garamond"/>
+          <w:sz w:val="28"/>
+          <w:szCs w:val="28"/>
+        </w:rPr>
+        <w:t>DNI</w:t>
+      </w:r>
+      <w:r>
+        <w:rPr>
+          <w:rFonts w:ascii="Garamond" w:hAnsi="Garamond"/>
+          <w:sz w:val="28"/>
+          <w:szCs w:val="28"/>
+        </w:rPr>
+        <w:t xml:space="preserve"> y contraseña.</w:t>
       </w:r>
     </w:p>
     <w:p>
@@ -2092,29 +2125,44 @@
           <w:ilvl w:val="0"/>
           <w:numId w:val="6"/>
         </w:numPr>
-        <w:rPr>
-          <w:rFonts w:ascii="Garamond" w:hAnsi="Garamond"/>
-          <w:sz w:val="28"/>
-          <w:szCs w:val="28"/>
-        </w:rPr>
-      </w:pPr>
-      <w:r>
-        <w:rPr>
-          <w:rFonts w:ascii="Garamond" w:hAnsi="Garamond"/>
-          <w:b/>
-          <w:bCs/>
-          <w:sz w:val="28"/>
-          <w:szCs w:val="28"/>
-        </w:rPr>
-        <w:t>RF3:</w:t>
-      </w:r>
-      <w:r>
-        <w:rPr>
-          <w:rFonts w:ascii="Garamond" w:hAnsi="Garamond"/>
-          <w:sz w:val="28"/>
-          <w:szCs w:val="28"/>
-        </w:rPr>
-        <w:t xml:space="preserve"> El sistema permite verificar y actualizar los datos personales.</w:t>
+        <w:ind w:left="1276" w:hanging="992"/>
+        <w:rPr>
+          <w:rFonts w:ascii="Garamond" w:hAnsi="Garamond"/>
+          <w:sz w:val="28"/>
+          <w:szCs w:val="28"/>
+        </w:rPr>
+      </w:pPr>
+      <w:r>
+        <w:rPr>
+          <w:rFonts w:ascii="Garamond" w:hAnsi="Garamond"/>
+          <w:sz w:val="28"/>
+          <w:szCs w:val="28"/>
+        </w:rPr>
+        <w:t xml:space="preserve">El sistema permite </w:t>
+      </w:r>
+      <w:r>
+        <w:rPr>
+          <w:rFonts w:ascii="Garamond" w:hAnsi="Garamond"/>
+          <w:sz w:val="28"/>
+          <w:szCs w:val="28"/>
+        </w:rPr>
+        <w:t>recuperar y cambiar la contraseña del usu</w:t>
+      </w:r>
+      <w:r>
+        <w:rPr>
+          <w:rFonts w:ascii="Garamond" w:hAnsi="Garamond"/>
+          <w:sz w:val="28"/>
+          <w:szCs w:val="28"/>
+        </w:rPr>
+        <w:t>a</w:t>
+      </w:r>
+      <w:r>
+        <w:rPr>
+          <w:rFonts w:ascii="Garamond" w:hAnsi="Garamond"/>
+          <w:sz w:val="28"/>
+          <w:szCs w:val="28"/>
+        </w:rPr>
+        <w:t>rio.</w:t>
       </w:r>
     </w:p>
     <w:p>
@@ -2123,29 +2171,20 @@
           <w:ilvl w:val="0"/>
           <w:numId w:val="6"/>
         </w:numPr>
-        <w:rPr>
-          <w:rFonts w:ascii="Garamond" w:hAnsi="Garamond"/>
-          <w:sz w:val="28"/>
-          <w:szCs w:val="28"/>
-        </w:rPr>
-      </w:pPr>
-      <w:r>
-        <w:rPr>
-          <w:rFonts w:ascii="Garamond" w:hAnsi="Garamond"/>
-          <w:b/>
-          <w:bCs/>
-          <w:sz w:val="28"/>
-          <w:szCs w:val="28"/>
-        </w:rPr>
-        <w:t>RF4:</w:t>
-      </w:r>
-      <w:r>
-        <w:rPr>
-          <w:rFonts w:ascii="Garamond" w:hAnsi="Garamond"/>
-          <w:sz w:val="28"/>
-          <w:szCs w:val="28"/>
-        </w:rPr>
-        <w:t xml:space="preserve"> El usuario puede acceder a la sección de turnos.</w:t>
+        <w:ind w:left="1276" w:hanging="992"/>
+        <w:rPr>
+          <w:rFonts w:ascii="Garamond" w:hAnsi="Garamond"/>
+          <w:sz w:val="28"/>
+          <w:szCs w:val="28"/>
+        </w:rPr>
+      </w:pPr>
+      <w:r>
+        <w:rPr>
+          <w:rFonts w:ascii="Garamond" w:hAnsi="Garamond"/>
+          <w:sz w:val="28"/>
+          <w:szCs w:val="28"/>
+        </w:rPr>
+        <w:t>El sistema permite verificar y actualizar los datos personales.</w:t>
       </w:r>
     </w:p>
     <w:p>
@@ -2154,29 +2193,20 @@
           <w:ilvl w:val="0"/>
           <w:numId w:val="6"/>
         </w:numPr>
-        <w:rPr>
-          <w:rFonts w:ascii="Garamond" w:hAnsi="Garamond"/>
-          <w:sz w:val="28"/>
-          <w:szCs w:val="28"/>
-        </w:rPr>
-      </w:pPr>
-      <w:r>
-        <w:rPr>
-          <w:rFonts w:ascii="Garamond" w:hAnsi="Garamond"/>
-          <w:b/>
-          <w:bCs/>
-          <w:sz w:val="28"/>
-          <w:szCs w:val="28"/>
-        </w:rPr>
-        <w:t xml:space="preserve">RF5: </w:t>
-      </w:r>
-      <w:r>
-        <w:rPr>
-          <w:rFonts w:ascii="Garamond" w:hAnsi="Garamond"/>
-          <w:sz w:val="28"/>
-          <w:szCs w:val="28"/>
-        </w:rPr>
-        <w:t>El usuario puede seleccionar el área a reservar, la temática y tipo de asistencia (presencial o virtual).</w:t>
+        <w:ind w:left="1276" w:hanging="992"/>
+        <w:rPr>
+          <w:rFonts w:ascii="Garamond" w:hAnsi="Garamond"/>
+          <w:sz w:val="28"/>
+          <w:szCs w:val="28"/>
+        </w:rPr>
+      </w:pPr>
+      <w:r>
+        <w:rPr>
+          <w:rFonts w:ascii="Garamond" w:hAnsi="Garamond"/>
+          <w:sz w:val="28"/>
+          <w:szCs w:val="28"/>
+        </w:rPr>
+        <w:t>El usuario puede acceder a la sección de turnos.</w:t>
       </w:r>
     </w:p>
     <w:p>
@@ -2185,29 +2215,52 @@
           <w:ilvl w:val="0"/>
           <w:numId w:val="6"/>
         </w:numPr>
-        <w:rPr>
-          <w:rFonts w:ascii="Garamond" w:hAnsi="Garamond"/>
-          <w:sz w:val="28"/>
-          <w:szCs w:val="28"/>
-        </w:rPr>
-      </w:pPr>
-      <w:r>
-        <w:rPr>
-          <w:rFonts w:ascii="Garamond" w:hAnsi="Garamond"/>
-          <w:b/>
-          <w:bCs/>
-          <w:sz w:val="28"/>
-          <w:szCs w:val="28"/>
-        </w:rPr>
-        <w:t>RF6:</w:t>
-      </w:r>
-      <w:r>
-        <w:rPr>
-          <w:rFonts w:ascii="Garamond" w:hAnsi="Garamond"/>
-          <w:sz w:val="28"/>
-          <w:szCs w:val="28"/>
-        </w:rPr>
-        <w:t xml:space="preserve"> El usuario puede elegir una fecha y un rango horario disponible.</w:t>
+        <w:ind w:left="1276" w:hanging="992"/>
+        <w:rPr>
+          <w:rFonts w:ascii="Garamond" w:hAnsi="Garamond"/>
+          <w:sz w:val="28"/>
+          <w:szCs w:val="28"/>
+        </w:rPr>
+      </w:pPr>
+      <w:r>
+        <w:rPr>
+          <w:rFonts w:ascii="Garamond" w:hAnsi="Garamond"/>
+          <w:sz w:val="28"/>
+          <w:szCs w:val="28"/>
+        </w:rPr>
+        <w:t>El sistem</w:t>
+      </w:r>
+      <w:r>
+        <w:rPr>
+          <w:rFonts w:ascii="Garamond" w:hAnsi="Garamond"/>
+          <w:sz w:val="28"/>
+          <w:szCs w:val="28"/>
+        </w:rPr>
+        <w:t>a</w:t>
+      </w:r>
+      <w:r>
+        <w:rPr>
+          <w:rFonts w:ascii="Garamond" w:hAnsi="Garamond"/>
+          <w:sz w:val="28"/>
+          <w:szCs w:val="28"/>
+        </w:rPr>
+        <w:t xml:space="preserve"> permite cre</w:t>
+      </w:r>
+      <w:r>
+        <w:rPr>
+          <w:rFonts w:ascii="Garamond" w:hAnsi="Garamond"/>
+          <w:sz w:val="28"/>
+          <w:szCs w:val="28"/>
+        </w:rPr>
+        <w:t>a</w:t>
+      </w:r>
+      <w:r>
+        <w:rPr>
+          <w:rFonts w:ascii="Garamond" w:hAnsi="Garamond"/>
+          <w:sz w:val="28"/>
+          <w:szCs w:val="28"/>
+        </w:rPr>
+        <w:t>r tunos.</w:t>
       </w:r>
     </w:p>
     <w:p>
@@ -2216,29 +2269,44 @@
           <w:ilvl w:val="0"/>
           <w:numId w:val="6"/>
         </w:numPr>
-        <w:rPr>
-          <w:rFonts w:ascii="Garamond" w:hAnsi="Garamond"/>
-          <w:sz w:val="28"/>
-          <w:szCs w:val="28"/>
-        </w:rPr>
-      </w:pPr>
-      <w:r>
-        <w:rPr>
-          <w:rFonts w:ascii="Garamond" w:hAnsi="Garamond"/>
-          <w:b/>
-          <w:bCs/>
-          <w:sz w:val="28"/>
-          <w:szCs w:val="28"/>
-        </w:rPr>
-        <w:t>RF7:</w:t>
-      </w:r>
-      <w:r>
-        <w:rPr>
-          <w:rFonts w:ascii="Garamond" w:hAnsi="Garamond"/>
-          <w:sz w:val="28"/>
-          <w:szCs w:val="28"/>
-        </w:rPr>
-        <w:t xml:space="preserve"> El usuario puede agregar legajos de invitados al turno.</w:t>
+        <w:ind w:left="1276" w:hanging="992"/>
+        <w:rPr>
+          <w:rFonts w:ascii="Garamond" w:hAnsi="Garamond"/>
+          <w:sz w:val="28"/>
+          <w:szCs w:val="28"/>
+        </w:rPr>
+      </w:pPr>
+      <w:r>
+        <w:rPr>
+          <w:rFonts w:ascii="Garamond" w:hAnsi="Garamond"/>
+          <w:sz w:val="28"/>
+          <w:szCs w:val="28"/>
+        </w:rPr>
+        <w:t>El usuario puede seleccionar el área a reservar</w:t>
+      </w:r>
+      <w:r>
+        <w:rPr>
+          <w:rFonts w:ascii="Garamond" w:hAnsi="Garamond"/>
+          <w:sz w:val="28"/>
+          <w:szCs w:val="28"/>
+        </w:rPr>
+        <w:t xml:space="preserve"> y</w:t>
+      </w:r>
+      <w:r>
+        <w:rPr>
+          <w:rFonts w:ascii="Garamond" w:hAnsi="Garamond"/>
+          <w:sz w:val="28"/>
+          <w:szCs w:val="28"/>
+        </w:rPr>
+        <w:t xml:space="preserve"> la temática</w:t>
+      </w:r>
+      <w:r>
+        <w:rPr>
+          <w:rFonts w:ascii="Garamond" w:hAnsi="Garamond"/>
+          <w:sz w:val="28"/>
+          <w:szCs w:val="28"/>
+        </w:rPr>
+        <w:t>.</w:t>
       </w:r>
     </w:p>
     <w:p>
@@ -2247,28 +2315,20 @@
           <w:ilvl w:val="0"/>
           <w:numId w:val="6"/>
         </w:numPr>
-        <w:rPr>
-          <w:rFonts w:ascii="Garamond" w:hAnsi="Garamond"/>
-          <w:sz w:val="28"/>
-          <w:szCs w:val="28"/>
-        </w:rPr>
-      </w:pPr>
-      <w:r>
-        <w:rPr>
-          <w:rFonts w:ascii="Garamond" w:hAnsi="Garamond"/>
-          <w:b/>
-          <w:sz w:val="28"/>
-          <w:szCs w:val="28"/>
-        </w:rPr>
-        <w:t>RF8:</w:t>
-      </w:r>
-      <w:r>
-        <w:rPr>
-          <w:rFonts w:ascii="Garamond" w:hAnsi="Garamond"/>
-          <w:sz w:val="28"/>
-          <w:szCs w:val="28"/>
-        </w:rPr>
-        <w:t xml:space="preserve"> El sistema valida la disponibilidad de la sala según capacidad total y ocupación en el horario seleccionado.</w:t>
+        <w:ind w:left="1276" w:hanging="992"/>
+        <w:rPr>
+          <w:rFonts w:ascii="Garamond" w:hAnsi="Garamond"/>
+          <w:sz w:val="28"/>
+          <w:szCs w:val="28"/>
+        </w:rPr>
+      </w:pPr>
+      <w:r>
+        <w:rPr>
+          <w:rFonts w:ascii="Garamond" w:hAnsi="Garamond"/>
+          <w:sz w:val="28"/>
+          <w:szCs w:val="28"/>
+        </w:rPr>
+        <w:t>El usuario puede elegir una fecha y un rango horario disponible.</w:t>
       </w:r>
     </w:p>
     <w:p>
@@ -2277,29 +2337,36 @@
           <w:ilvl w:val="0"/>
           <w:numId w:val="6"/>
         </w:numPr>
-        <w:rPr>
-          <w:rFonts w:ascii="Garamond" w:hAnsi="Garamond"/>
-          <w:sz w:val="28"/>
-          <w:szCs w:val="28"/>
-        </w:rPr>
-      </w:pPr>
-      <w:r>
-        <w:rPr>
-          <w:rFonts w:ascii="Garamond" w:hAnsi="Garamond"/>
-          <w:b/>
-          <w:bCs/>
-          <w:sz w:val="28"/>
-          <w:szCs w:val="28"/>
-        </w:rPr>
-        <w:t>RF9:</w:t>
-      </w:r>
-      <w:r>
-        <w:rPr>
-          <w:rFonts w:ascii="Garamond" w:hAnsi="Garamond"/>
-          <w:sz w:val="28"/>
-          <w:szCs w:val="28"/>
-        </w:rPr>
-        <w:t xml:space="preserve"> El sistema notifica por correo y plataforma a los invitados del turno.</w:t>
+        <w:ind w:left="1276" w:hanging="992"/>
+        <w:rPr>
+          <w:rFonts w:ascii="Garamond" w:hAnsi="Garamond"/>
+          <w:sz w:val="28"/>
+          <w:szCs w:val="28"/>
+        </w:rPr>
+      </w:pPr>
+      <w:r>
+        <w:rPr>
+          <w:rFonts w:ascii="Garamond" w:hAnsi="Garamond"/>
+          <w:sz w:val="28"/>
+          <w:szCs w:val="28"/>
+        </w:rPr>
+        <w:t xml:space="preserve">El usuario puede agregar </w:t>
+      </w:r>
+      <w:r>
+        <w:rPr>
+          <w:rFonts w:ascii="Garamond" w:hAnsi="Garamond"/>
+          <w:sz w:val="28"/>
+          <w:szCs w:val="28"/>
+        </w:rPr>
+        <w:t>DNI</w:t>
+      </w:r>
+      <w:r>
+        <w:rPr>
+          <w:rFonts w:ascii="Garamond" w:hAnsi="Garamond"/>
+          <w:sz w:val="28"/>
+          <w:szCs w:val="28"/>
+        </w:rPr>
+        <w:t xml:space="preserve"> de invitados al turno.</w:t>
       </w:r>
     </w:p>
     <w:p>
@@ -2308,29 +2375,22 @@
           <w:ilvl w:val="0"/>
           <w:numId w:val="6"/>
         </w:numPr>
-        <w:rPr>
-          <w:rFonts w:ascii="Garamond" w:hAnsi="Garamond"/>
-          <w:sz w:val="28"/>
-          <w:szCs w:val="28"/>
-        </w:rPr>
-      </w:pPr>
-      <w:r>
-        <w:rPr>
-          <w:rFonts w:ascii="Garamond" w:hAnsi="Garamond"/>
-          <w:b/>
-          <w:bCs/>
-          <w:sz w:val="28"/>
-          <w:szCs w:val="28"/>
-        </w:rPr>
-        <w:t>RF10:</w:t>
-      </w:r>
-      <w:r>
-        <w:rPr>
-          <w:rFonts w:ascii="Garamond" w:hAnsi="Garamond"/>
-          <w:sz w:val="28"/>
-          <w:szCs w:val="28"/>
-        </w:rPr>
-        <w:t xml:space="preserve"> Los invitados pueden aceptar o rechazar la invitación al turno.</w:t>
+        <w:ind w:left="1276" w:hanging="992"/>
+        <w:rPr>
+          <w:rFonts w:ascii="Garamond" w:hAnsi="Garamond"/>
+          <w:sz w:val="28"/>
+          <w:szCs w:val="28"/>
+          <w:u w:val="single"/>
+        </w:rPr>
+      </w:pPr>
+      <w:r>
+        <w:rPr>
+          <w:rFonts w:ascii="Garamond" w:hAnsi="Garamond"/>
+          <w:sz w:val="28"/>
+          <w:szCs w:val="28"/>
+          <w:u w:val="single"/>
+        </w:rPr>
+        <w:t>El sistema valida la disponibilidad de la sala según capacidad total y ocupación en el horario seleccionado.</w:t>
       </w:r>
     </w:p>
     <w:p>
@@ -2339,29 +2399,22 @@
           <w:ilvl w:val="0"/>
           <w:numId w:val="6"/>
         </w:numPr>
-        <w:rPr>
-          <w:rFonts w:ascii="Garamond" w:hAnsi="Garamond"/>
-          <w:sz w:val="28"/>
-          <w:szCs w:val="28"/>
-        </w:rPr>
-      </w:pPr>
-      <w:r>
-        <w:rPr>
-          <w:rFonts w:ascii="Garamond" w:hAnsi="Garamond"/>
-          <w:b/>
-          <w:bCs/>
-          <w:sz w:val="28"/>
-          <w:szCs w:val="28"/>
-        </w:rPr>
-        <w:t>RF11:</w:t>
-      </w:r>
-      <w:r>
-        <w:rPr>
-          <w:rFonts w:ascii="Garamond" w:hAnsi="Garamond"/>
-          <w:sz w:val="28"/>
-          <w:szCs w:val="28"/>
-        </w:rPr>
-        <w:t xml:space="preserve"> El creador del turno puede finalizarlo manualmente para liberar espacio.</w:t>
+        <w:ind w:left="1276" w:hanging="992"/>
+        <w:rPr>
+          <w:rFonts w:ascii="Garamond" w:hAnsi="Garamond"/>
+          <w:sz w:val="28"/>
+          <w:szCs w:val="28"/>
+          <w:u w:val="single"/>
+        </w:rPr>
+      </w:pPr>
+      <w:r>
+        <w:rPr>
+          <w:rFonts w:ascii="Garamond" w:hAnsi="Garamond"/>
+          <w:sz w:val="28"/>
+          <w:szCs w:val="28"/>
+          <w:u w:val="single"/>
+        </w:rPr>
+        <w:t>El sistema notifica por correo y plataforma a los invitados del turno.</w:t>
       </w:r>
     </w:p>
     <w:p>
@@ -2370,29 +2423,20 @@
           <w:ilvl w:val="0"/>
           <w:numId w:val="6"/>
         </w:numPr>
-        <w:rPr>
-          <w:rFonts w:ascii="Garamond" w:hAnsi="Garamond"/>
-          <w:sz w:val="28"/>
-          <w:szCs w:val="28"/>
-        </w:rPr>
-      </w:pPr>
-      <w:r>
-        <w:rPr>
-          <w:rFonts w:ascii="Garamond" w:hAnsi="Garamond"/>
-          <w:b/>
-          <w:bCs/>
-          <w:sz w:val="28"/>
-          <w:szCs w:val="28"/>
-        </w:rPr>
-        <w:t>RF12:</w:t>
-      </w:r>
-      <w:r>
-        <w:rPr>
-          <w:rFonts w:ascii="Garamond" w:hAnsi="Garamond"/>
-          <w:sz w:val="28"/>
-          <w:szCs w:val="28"/>
-        </w:rPr>
-        <w:t xml:space="preserve"> El sistema actualiza automáticamente la disponibilidad de la sala al finalizar un turno.</w:t>
+        <w:ind w:left="1276" w:hanging="992"/>
+        <w:rPr>
+          <w:rFonts w:ascii="Garamond" w:hAnsi="Garamond"/>
+          <w:sz w:val="28"/>
+          <w:szCs w:val="28"/>
+        </w:rPr>
+      </w:pPr>
+      <w:r>
+        <w:rPr>
+          <w:rFonts w:ascii="Garamond" w:hAnsi="Garamond"/>
+          <w:sz w:val="28"/>
+          <w:szCs w:val="28"/>
+        </w:rPr>
+        <w:t>Los invitados pueden aceptar o rechazar la invitación al turno.</w:t>
       </w:r>
     </w:p>
     <w:p>
@@ -2401,32 +2445,52 @@
           <w:ilvl w:val="0"/>
           <w:numId w:val="6"/>
         </w:numPr>
-        <w:rPr>
-          <w:rFonts w:ascii="Garamond" w:hAnsi="Garamond"/>
-          <w:sz w:val="28"/>
-          <w:szCs w:val="28"/>
-          <w:u w:val="single"/>
-        </w:rPr>
-      </w:pPr>
-      <w:r>
-        <w:rPr>
-          <w:rFonts w:ascii="Garamond" w:hAnsi="Garamond"/>
-          <w:b/>
-          <w:bCs/>
-          <w:sz w:val="28"/>
-          <w:szCs w:val="28"/>
-          <w:u w:val="single"/>
-        </w:rPr>
-        <w:t>RF13:</w:t>
-      </w:r>
-      <w:r>
-        <w:rPr>
-          <w:rFonts w:ascii="Garamond" w:hAnsi="Garamond"/>
-          <w:sz w:val="28"/>
-          <w:szCs w:val="28"/>
-          <w:u w:val="single"/>
-        </w:rPr>
-        <w:t xml:space="preserve"> El sistema registra el tiempo real de uso del turno (opcional).</w:t>
+        <w:ind w:left="1276" w:hanging="992"/>
+        <w:rPr>
+          <w:rFonts w:ascii="Garamond" w:hAnsi="Garamond"/>
+          <w:sz w:val="28"/>
+          <w:szCs w:val="28"/>
+        </w:rPr>
+      </w:pPr>
+      <w:r>
+        <w:rPr>
+          <w:rFonts w:ascii="Garamond" w:hAnsi="Garamond"/>
+          <w:sz w:val="28"/>
+          <w:szCs w:val="28"/>
+        </w:rPr>
+        <w:t>El creador del turno puede finalizarlo manualmente para liberar espacio</w:t>
+      </w:r>
+      <w:r>
+        <w:rPr>
+          <w:rFonts w:ascii="Garamond" w:hAnsi="Garamond"/>
+          <w:sz w:val="28"/>
+          <w:szCs w:val="28"/>
+        </w:rPr>
+        <w:t xml:space="preserve"> en el hor</w:t>
+      </w:r>
+      <w:r>
+        <w:rPr>
+          <w:rFonts w:ascii="Garamond" w:hAnsi="Garamond"/>
+          <w:sz w:val="28"/>
+          <w:szCs w:val="28"/>
+        </w:rPr>
+        <w:t>a</w:t>
+      </w:r>
+      <w:r>
+        <w:rPr>
+          <w:rFonts w:ascii="Garamond" w:hAnsi="Garamond"/>
+          <w:sz w:val="28"/>
+          <w:szCs w:val="28"/>
+        </w:rPr>
+        <w:t>rio</w:t>
+      </w:r>
+      <w:r>
+        <w:rPr>
+          <w:rFonts w:ascii="Garamond" w:hAnsi="Garamond"/>
+          <w:sz w:val="28"/>
+          <w:szCs w:val="28"/>
+        </w:rPr>
+        <w:t>.</w:t>
       </w:r>
     </w:p>
     <w:p>
@@ -2435,39 +2499,22 @@
           <w:ilvl w:val="0"/>
           <w:numId w:val="6"/>
         </w:numPr>
-        <w:rPr>
-          <w:rFonts w:ascii="Garamond" w:hAnsi="Garamond"/>
-          <w:sz w:val="28"/>
-          <w:szCs w:val="28"/>
-        </w:rPr>
-      </w:pPr>
-      <w:r>
-        <w:rPr>
-          <w:rFonts w:ascii="Garamond" w:hAnsi="Garamond"/>
-          <w:b/>
-          <w:bCs/>
-          <w:sz w:val="28"/>
-          <w:szCs w:val="28"/>
-        </w:rPr>
-        <w:t>RF14</w:t>
-      </w:r>
-      <w:r>
-        <w:rPr>
-          <w:rFonts w:ascii="Garamond" w:hAnsi="Garamond"/>
-          <w:b/>
-          <w:bCs/>
-          <w:sz w:val="28"/>
-          <w:szCs w:val="28"/>
-        </w:rPr>
-        <w:t>:</w:t>
-      </w:r>
-      <w:r>
-        <w:rPr>
-          <w:rFonts w:ascii="Garamond" w:hAnsi="Garamond"/>
-          <w:sz w:val="28"/>
-          <w:szCs w:val="28"/>
-        </w:rPr>
-        <w:t xml:space="preserve"> El sistema debe permitir consultar las reservas realizadas por el estudiante.</w:t>
+        <w:ind w:left="1276" w:hanging="992"/>
+        <w:rPr>
+          <w:rFonts w:ascii="Garamond" w:hAnsi="Garamond"/>
+          <w:sz w:val="28"/>
+          <w:szCs w:val="28"/>
+          <w:u w:val="single"/>
+        </w:rPr>
+      </w:pPr>
+      <w:r>
+        <w:rPr>
+          <w:rFonts w:ascii="Garamond" w:hAnsi="Garamond"/>
+          <w:sz w:val="28"/>
+          <w:szCs w:val="28"/>
+          <w:u w:val="single"/>
+        </w:rPr>
+        <w:t>El sistema actualiza automáticamente la disponibilidad de la sala al finalizar un turno.</w:t>
       </w:r>
     </w:p>
     <w:p>
@@ -2476,6 +2523,7 @@
           <w:ilvl w:val="0"/>
           <w:numId w:val="6"/>
         </w:numPr>
+        <w:ind w:left="1276" w:hanging="992"/>
         <w:rPr>
           <w:rFonts w:ascii="Garamond" w:hAnsi="Garamond"/>
           <w:sz w:val="28"/>
@@ -2486,22 +2534,11 @@
       <w:r>
         <w:rPr>
           <w:rFonts w:ascii="Garamond" w:hAnsi="Garamond"/>
-          <w:b/>
-          <w:bCs/>
           <w:sz w:val="28"/>
           <w:szCs w:val="28"/>
           <w:u w:val="single"/>
         </w:rPr>
-        <w:t>RF15:</w:t>
-      </w:r>
-      <w:r>
-        <w:rPr>
-          <w:rFonts w:ascii="Garamond" w:hAnsi="Garamond"/>
-          <w:sz w:val="28"/>
-          <w:szCs w:val="28"/>
-          <w:u w:val="single"/>
-        </w:rPr>
-        <w:t xml:space="preserve"> El usuario puede dejar una solicitud en modo "espera" si no hay lugar disponible.</w:t>
+        <w:t>El sistema registra el tiempo real de uso del turno (opcional).</w:t>
       </w:r>
     </w:p>
     <w:p>
@@ -2510,32 +2547,20 @@
           <w:ilvl w:val="0"/>
           <w:numId w:val="6"/>
         </w:numPr>
-        <w:rPr>
-          <w:rFonts w:ascii="Garamond" w:hAnsi="Garamond"/>
-          <w:sz w:val="28"/>
-          <w:szCs w:val="28"/>
-          <w:u w:val="single"/>
-        </w:rPr>
-      </w:pPr>
-      <w:r>
-        <w:rPr>
-          <w:rFonts w:ascii="Garamond" w:hAnsi="Garamond"/>
-          <w:b/>
-          <w:bCs/>
-          <w:sz w:val="28"/>
-          <w:szCs w:val="28"/>
-          <w:u w:val="single"/>
-        </w:rPr>
-        <w:t>RF16:</w:t>
-      </w:r>
-      <w:r>
-        <w:rPr>
-          <w:rFonts w:ascii="Garamond" w:hAnsi="Garamond"/>
-          <w:sz w:val="28"/>
-          <w:szCs w:val="28"/>
-          <w:u w:val="single"/>
-        </w:rPr>
-        <w:t xml:space="preserve"> El sistema monitorea la disponibilidad y notifica al usuario cuando hay espacio.</w:t>
+        <w:ind w:left="1276" w:hanging="992"/>
+        <w:rPr>
+          <w:rFonts w:ascii="Garamond" w:hAnsi="Garamond"/>
+          <w:sz w:val="28"/>
+          <w:szCs w:val="28"/>
+        </w:rPr>
+      </w:pPr>
+      <w:r>
+        <w:rPr>
+          <w:rFonts w:ascii="Garamond" w:hAnsi="Garamond"/>
+          <w:sz w:val="28"/>
+          <w:szCs w:val="28"/>
+        </w:rPr>
+        <w:t>El sistema debe permitir consultar las reservas realizadas por el estudiante.</w:t>
       </w:r>
     </w:p>
     <w:p>
@@ -2544,6 +2569,7 @@
           <w:ilvl w:val="0"/>
           <w:numId w:val="6"/>
         </w:numPr>
+        <w:ind w:left="1276" w:hanging="992"/>
         <w:rPr>
           <w:rFonts w:ascii="Garamond" w:hAnsi="Garamond"/>
           <w:sz w:val="28"/>
@@ -2554,490 +2580,12 @@
       <w:r>
         <w:rPr>
           <w:rFonts w:ascii="Garamond" w:hAnsi="Garamond"/>
-          <w:b/>
-          <w:bCs/>
           <w:sz w:val="28"/>
           <w:szCs w:val="28"/>
           <w:u w:val="single"/>
         </w:rPr>
-        <w:t>RF17:</w:t>
-      </w:r>
-      <w:r>
-        <w:rPr>
-          <w:rFonts w:ascii="Garamond" w:hAnsi="Garamond"/>
-          <w:sz w:val="28"/>
-          <w:szCs w:val="28"/>
-          <w:u w:val="single"/>
-        </w:rPr>
-        <w:t xml:space="preserve"> El usuario tiene un tiempo límite para aceptar la notificación y confirmar su turno.</w:t>
-      </w:r>
-    </w:p>
-    <w:p>
-      <w:pPr>
-        <w:rPr>
-          <w:rFonts w:ascii="Garamond" w:hAnsi="Garamond"/>
-          <w:sz w:val="32"/>
-          <w:szCs w:val="32"/>
-        </w:rPr>
-      </w:pPr>
-      <w:r>
-        <w:rPr>
-          <w:rFonts w:ascii="Garamond" w:hAnsi="Garamond"/>
-          <w:sz w:val="32"/>
-          <w:szCs w:val="32"/>
-        </w:rPr>
-        <w:lastRenderedPageBreak/>
-        <w:t>Encargados:</w:t>
-      </w:r>
-    </w:p>
-    <w:p>
-      <w:pPr>
-        <w:numPr>
-          <w:ilvl w:val="0"/>
-          <w:numId w:val="7"/>
-        </w:numPr>
-        <w:rPr>
-          <w:rFonts w:ascii="Garamond" w:hAnsi="Garamond"/>
-          <w:sz w:val="28"/>
-          <w:szCs w:val="28"/>
-        </w:rPr>
-      </w:pPr>
-      <w:r>
-        <w:rPr>
-          <w:rFonts w:ascii="Garamond" w:hAnsi="Garamond"/>
-          <w:b/>
-          <w:bCs/>
-          <w:sz w:val="28"/>
-          <w:szCs w:val="28"/>
-        </w:rPr>
-        <w:t>RF</w:t>
-      </w:r>
-      <w:r>
-        <w:rPr>
-          <w:rFonts w:ascii="Garamond" w:hAnsi="Garamond"/>
-          <w:b/>
-          <w:bCs/>
-          <w:sz w:val="28"/>
-          <w:szCs w:val="28"/>
-        </w:rPr>
-        <w:t>18</w:t>
-      </w:r>
-      <w:r>
-        <w:rPr>
-          <w:rFonts w:ascii="Garamond" w:hAnsi="Garamond"/>
-          <w:b/>
-          <w:bCs/>
-          <w:sz w:val="28"/>
-          <w:szCs w:val="28"/>
-        </w:rPr>
-        <w:t>:</w:t>
-      </w:r>
-      <w:r>
-        <w:rPr>
-          <w:rFonts w:ascii="Garamond" w:hAnsi="Garamond"/>
-          <w:sz w:val="28"/>
-          <w:szCs w:val="28"/>
-        </w:rPr>
-        <w:t xml:space="preserve"> El sistema debe permitir al encargado iniciar sesión.</w:t>
-      </w:r>
-    </w:p>
-    <w:p>
-      <w:pPr>
-        <w:numPr>
-          <w:ilvl w:val="0"/>
-          <w:numId w:val="7"/>
-        </w:numPr>
-        <w:rPr>
-          <w:rFonts w:ascii="Garamond" w:hAnsi="Garamond"/>
-          <w:sz w:val="28"/>
-          <w:szCs w:val="28"/>
-        </w:rPr>
-      </w:pPr>
-      <w:r>
-        <w:rPr>
-          <w:rFonts w:ascii="Garamond" w:hAnsi="Garamond"/>
-          <w:b/>
-          <w:bCs/>
-          <w:sz w:val="28"/>
-          <w:szCs w:val="28"/>
-        </w:rPr>
-        <w:t>RF</w:t>
-      </w:r>
-      <w:r>
-        <w:rPr>
-          <w:rFonts w:ascii="Garamond" w:hAnsi="Garamond"/>
-          <w:b/>
-          <w:bCs/>
-          <w:sz w:val="28"/>
-          <w:szCs w:val="28"/>
-        </w:rPr>
-        <w:t>1</w:t>
-      </w:r>
-      <w:r>
-        <w:rPr>
-          <w:rFonts w:ascii="Garamond" w:hAnsi="Garamond"/>
-          <w:b/>
-          <w:bCs/>
-          <w:sz w:val="28"/>
-          <w:szCs w:val="28"/>
-        </w:rPr>
-        <w:t>9</w:t>
-      </w:r>
-      <w:r>
-        <w:rPr>
-          <w:rFonts w:ascii="Garamond" w:hAnsi="Garamond"/>
-          <w:b/>
-          <w:bCs/>
-          <w:sz w:val="28"/>
-          <w:szCs w:val="28"/>
-        </w:rPr>
-        <w:t>:</w:t>
-      </w:r>
-      <w:r>
-        <w:rPr>
-          <w:rFonts w:ascii="Garamond" w:hAnsi="Garamond"/>
-          <w:sz w:val="28"/>
-          <w:szCs w:val="28"/>
-        </w:rPr>
-        <w:t xml:space="preserve"> El sistema debe mostrar todas las reservas existentes.</w:t>
-      </w:r>
-    </w:p>
-    <w:p>
-      <w:pPr>
-        <w:numPr>
-          <w:ilvl w:val="0"/>
-          <w:numId w:val="7"/>
-        </w:numPr>
-        <w:rPr>
-          <w:rFonts w:ascii="Garamond" w:hAnsi="Garamond"/>
-          <w:sz w:val="28"/>
-          <w:szCs w:val="28"/>
-        </w:rPr>
-      </w:pPr>
-      <w:r>
-        <w:rPr>
-          <w:rFonts w:ascii="Garamond" w:hAnsi="Garamond"/>
-          <w:b/>
-          <w:bCs/>
-          <w:sz w:val="28"/>
-          <w:szCs w:val="28"/>
-        </w:rPr>
-        <w:t>RF</w:t>
-      </w:r>
-      <w:r>
-        <w:rPr>
-          <w:rFonts w:ascii="Garamond" w:hAnsi="Garamond"/>
-          <w:b/>
-          <w:bCs/>
-          <w:sz w:val="28"/>
-          <w:szCs w:val="28"/>
-        </w:rPr>
-        <w:t>20</w:t>
-      </w:r>
-      <w:r>
-        <w:rPr>
-          <w:rFonts w:ascii="Garamond" w:hAnsi="Garamond"/>
-          <w:b/>
-          <w:bCs/>
-          <w:sz w:val="28"/>
-          <w:szCs w:val="28"/>
-        </w:rPr>
-        <w:t>:</w:t>
-      </w:r>
-      <w:r>
-        <w:rPr>
-          <w:rFonts w:ascii="Garamond" w:hAnsi="Garamond"/>
-          <w:sz w:val="28"/>
-          <w:szCs w:val="28"/>
-        </w:rPr>
-        <w:t xml:space="preserve"> El sistema debe permitir filtrar reservas por fecha, sala o estado.</w:t>
-      </w:r>
-    </w:p>
-    <w:p>
-      <w:pPr>
-        <w:numPr>
-          <w:ilvl w:val="0"/>
-          <w:numId w:val="7"/>
-        </w:numPr>
-        <w:rPr>
-          <w:rFonts w:ascii="Garamond" w:hAnsi="Garamond"/>
-          <w:sz w:val="28"/>
-          <w:szCs w:val="28"/>
-        </w:rPr>
-      </w:pPr>
-      <w:r>
-        <w:rPr>
-          <w:rFonts w:ascii="Garamond" w:hAnsi="Garamond"/>
-          <w:b/>
-          <w:bCs/>
-          <w:sz w:val="28"/>
-          <w:szCs w:val="28"/>
-        </w:rPr>
-        <w:t>RF</w:t>
-      </w:r>
-      <w:r>
-        <w:rPr>
-          <w:rFonts w:ascii="Garamond" w:hAnsi="Garamond"/>
-          <w:b/>
-          <w:bCs/>
-          <w:sz w:val="28"/>
-          <w:szCs w:val="28"/>
-        </w:rPr>
-        <w:t>21</w:t>
-      </w:r>
-      <w:r>
-        <w:rPr>
-          <w:rFonts w:ascii="Garamond" w:hAnsi="Garamond"/>
-          <w:b/>
-          <w:bCs/>
-          <w:sz w:val="28"/>
-          <w:szCs w:val="28"/>
-        </w:rPr>
-        <w:t>:</w:t>
-      </w:r>
-      <w:r>
-        <w:rPr>
-          <w:rFonts w:ascii="Garamond" w:hAnsi="Garamond"/>
-          <w:sz w:val="28"/>
-          <w:szCs w:val="28"/>
-        </w:rPr>
-        <w:t xml:space="preserve"> El sistema debe permitir modificar una reserva (cambiar sala, fecha, hora, estado).</w:t>
-      </w:r>
-    </w:p>
-    <w:p>
-      <w:pPr>
-        <w:numPr>
-          <w:ilvl w:val="0"/>
-          <w:numId w:val="7"/>
-        </w:numPr>
-        <w:rPr>
-          <w:rFonts w:ascii="Garamond" w:hAnsi="Garamond"/>
-          <w:sz w:val="28"/>
-          <w:szCs w:val="28"/>
-        </w:rPr>
-      </w:pPr>
-      <w:r>
-        <w:rPr>
-          <w:rFonts w:ascii="Garamond" w:hAnsi="Garamond"/>
-          <w:b/>
-          <w:bCs/>
-          <w:sz w:val="28"/>
-          <w:szCs w:val="28"/>
-        </w:rPr>
-        <w:t>RF</w:t>
-      </w:r>
-      <w:r>
-        <w:rPr>
-          <w:rFonts w:ascii="Garamond" w:hAnsi="Garamond"/>
-          <w:b/>
-          <w:bCs/>
-          <w:sz w:val="28"/>
-          <w:szCs w:val="28"/>
-        </w:rPr>
-        <w:t>22</w:t>
-      </w:r>
-      <w:r>
-        <w:rPr>
-          <w:rFonts w:ascii="Garamond" w:hAnsi="Garamond"/>
-          <w:b/>
-          <w:bCs/>
-          <w:sz w:val="28"/>
-          <w:szCs w:val="28"/>
-        </w:rPr>
-        <w:t>:</w:t>
-      </w:r>
-      <w:r>
-        <w:rPr>
-          <w:rFonts w:ascii="Garamond" w:hAnsi="Garamond"/>
-          <w:sz w:val="28"/>
-          <w:szCs w:val="28"/>
-        </w:rPr>
-        <w:t xml:space="preserve"> El sistema debe permitir cancelar cualquier reserva</w:t>
-      </w:r>
-      <w:r>
-        <w:rPr>
-          <w:rFonts w:ascii="Garamond" w:hAnsi="Garamond"/>
-          <w:sz w:val="28"/>
-          <w:szCs w:val="28"/>
-        </w:rPr>
-        <w:t xml:space="preserve"> si el grupo no se presenta en un plazo determinado.</w:t>
-      </w:r>
-    </w:p>
-    <w:p>
-      <w:pPr>
-        <w:numPr>
-          <w:ilvl w:val="0"/>
-          <w:numId w:val="7"/>
-        </w:numPr>
-        <w:rPr>
-          <w:rFonts w:ascii="Garamond" w:hAnsi="Garamond"/>
-          <w:sz w:val="28"/>
-          <w:szCs w:val="28"/>
-        </w:rPr>
-      </w:pPr>
-      <w:r>
-        <w:rPr>
-          <w:rFonts w:ascii="Garamond" w:hAnsi="Garamond"/>
-          <w:b/>
-          <w:bCs/>
-          <w:sz w:val="28"/>
-          <w:szCs w:val="28"/>
-        </w:rPr>
-        <w:t>RF</w:t>
-      </w:r>
-      <w:r>
-        <w:rPr>
-          <w:rFonts w:ascii="Garamond" w:hAnsi="Garamond"/>
-          <w:b/>
-          <w:bCs/>
-          <w:sz w:val="28"/>
-          <w:szCs w:val="28"/>
-        </w:rPr>
-        <w:t>23</w:t>
-      </w:r>
-      <w:r>
-        <w:rPr>
-          <w:rFonts w:ascii="Garamond" w:hAnsi="Garamond"/>
-          <w:b/>
-          <w:bCs/>
-          <w:sz w:val="28"/>
-          <w:szCs w:val="28"/>
-        </w:rPr>
-        <w:t>:</w:t>
-      </w:r>
-      <w:r>
-        <w:rPr>
-          <w:rFonts w:ascii="Garamond" w:hAnsi="Garamond"/>
-          <w:sz w:val="28"/>
-          <w:szCs w:val="28"/>
-        </w:rPr>
-        <w:t xml:space="preserve"> El sistema debe permitir modificar los integrantes del turno si hay ausencias verificadas.</w:t>
-      </w:r>
-    </w:p>
-    <w:p>
-      <w:pPr>
-        <w:rPr>
-          <w:rFonts w:ascii="Garamond" w:hAnsi="Garamond"/>
-          <w:sz w:val="28"/>
-          <w:szCs w:val="28"/>
-        </w:rPr>
-      </w:pPr>
-    </w:p>
-    <w:p>
-      <w:pPr>
-        <w:rPr>
-          <w:rFonts w:ascii="Garamond" w:hAnsi="Garamond"/>
-          <w:sz w:val="32"/>
-          <w:szCs w:val="32"/>
-        </w:rPr>
-      </w:pPr>
-      <w:r>
-        <w:rPr>
-          <w:rFonts w:ascii="Garamond" w:hAnsi="Garamond"/>
-          <w:sz w:val="32"/>
-          <w:szCs w:val="32"/>
-        </w:rPr>
-        <w:t>Comunes:</w:t>
-      </w:r>
-    </w:p>
-    <w:p>
-      <w:pPr>
-        <w:numPr>
-          <w:ilvl w:val="0"/>
-          <w:numId w:val="8"/>
-        </w:numPr>
-        <w:rPr>
-          <w:rFonts w:ascii="Garamond" w:hAnsi="Garamond"/>
-          <w:sz w:val="28"/>
-          <w:szCs w:val="28"/>
-        </w:rPr>
-      </w:pPr>
-      <w:r>
-        <w:rPr>
-          <w:rFonts w:ascii="Garamond" w:hAnsi="Garamond"/>
-          <w:b/>
-          <w:bCs/>
-          <w:sz w:val="28"/>
-          <w:szCs w:val="28"/>
-        </w:rPr>
-        <w:t>RF</w:t>
-      </w:r>
-      <w:r>
-        <w:rPr>
-          <w:rFonts w:ascii="Garamond" w:hAnsi="Garamond"/>
-          <w:b/>
-          <w:bCs/>
-          <w:sz w:val="28"/>
-          <w:szCs w:val="28"/>
-        </w:rPr>
-        <w:t>24:</w:t>
-      </w:r>
-      <w:r>
-        <w:rPr>
-          <w:rFonts w:ascii="Garamond" w:hAnsi="Garamond"/>
-          <w:sz w:val="28"/>
-          <w:szCs w:val="28"/>
-        </w:rPr>
-        <w:t xml:space="preserve"> El sistema debe enviar notificaciones por correo o internamente al realizar o modificar una reserva.</w:t>
-      </w:r>
-    </w:p>
-    <w:p>
-      <w:pPr>
-        <w:numPr>
-          <w:ilvl w:val="0"/>
-          <w:numId w:val="8"/>
-        </w:numPr>
-        <w:rPr>
-          <w:rFonts w:ascii="Garamond" w:hAnsi="Garamond"/>
-          <w:sz w:val="28"/>
-          <w:szCs w:val="28"/>
-        </w:rPr>
-      </w:pPr>
-      <w:r>
-        <w:rPr>
-          <w:rFonts w:ascii="Garamond" w:hAnsi="Garamond"/>
-          <w:b/>
-          <w:bCs/>
-          <w:sz w:val="28"/>
-          <w:szCs w:val="28"/>
-        </w:rPr>
-        <w:t>RF</w:t>
-      </w:r>
-      <w:r>
-        <w:rPr>
-          <w:rFonts w:ascii="Garamond" w:hAnsi="Garamond"/>
-          <w:b/>
-          <w:bCs/>
-          <w:sz w:val="28"/>
-          <w:szCs w:val="28"/>
-        </w:rPr>
-        <w:t>25:</w:t>
-      </w:r>
-      <w:r>
-        <w:rPr>
-          <w:rFonts w:ascii="Garamond" w:hAnsi="Garamond"/>
-          <w:sz w:val="28"/>
-          <w:szCs w:val="28"/>
-        </w:rPr>
-        <w:t xml:space="preserve"> El sistema debe gestionar sesiones según el rol del usuario.</w:t>
-      </w:r>
-    </w:p>
-    <w:p>
-      <w:pPr>
-        <w:rPr>
-          <w:rFonts w:ascii="Garamond" w:hAnsi="Garamond"/>
-        </w:rPr>
-      </w:pPr>
-    </w:p>
-    <w:p>
-      <w:pPr>
-        <w:pStyle w:val="Ttulo1"/>
-      </w:pPr>
-      <w:bookmarkStart w:id="1" w:name="_Toc202029825"/>
-      <w:r>
-        <w:t>Requerimientos no funcionales</w:t>
-      </w:r>
-      <w:bookmarkEnd w:id="1"/>
+        <w:t>El usuario puede dejar una solicitud en modo "espera" si no hay lugar disponible.</w:t>
+      </w:r>
     </w:p>
     <w:p>
       <w:pPr>
@@ -3045,39 +2593,22 @@
           <w:ilvl w:val="0"/>
           <w:numId w:val="6"/>
         </w:numPr>
-        <w:rPr>
-          <w:rFonts w:ascii="Garamond" w:hAnsi="Garamond"/>
-          <w:sz w:val="28"/>
-          <w:szCs w:val="28"/>
-        </w:rPr>
-      </w:pPr>
-      <w:r>
-        <w:rPr>
-          <w:rFonts w:ascii="Garamond" w:hAnsi="Garamond"/>
-          <w:b/>
-          <w:bCs/>
-          <w:sz w:val="28"/>
-          <w:szCs w:val="28"/>
-        </w:rPr>
-        <w:t>RNF</w:t>
-      </w:r>
-      <w:r>
-        <w:rPr>
-          <w:rFonts w:ascii="Garamond" w:hAnsi="Garamond"/>
-          <w:b/>
-          <w:bCs/>
-          <w:sz w:val="28"/>
-          <w:szCs w:val="28"/>
-        </w:rPr>
-        <w:t>1:</w:t>
-      </w:r>
-      <w:r>
-        <w:rPr>
-          <w:rFonts w:ascii="Garamond" w:hAnsi="Garamond"/>
-          <w:sz w:val="28"/>
-          <w:szCs w:val="28"/>
-        </w:rPr>
-        <w:t xml:space="preserve"> El sistema debe tener una interfaz simple, visualmente agradable y responsiva.</w:t>
+        <w:ind w:left="1276" w:hanging="992"/>
+        <w:rPr>
+          <w:rFonts w:ascii="Garamond" w:hAnsi="Garamond"/>
+          <w:sz w:val="28"/>
+          <w:szCs w:val="28"/>
+          <w:u w:val="single"/>
+        </w:rPr>
+      </w:pPr>
+      <w:r>
+        <w:rPr>
+          <w:rFonts w:ascii="Garamond" w:hAnsi="Garamond"/>
+          <w:sz w:val="28"/>
+          <w:szCs w:val="28"/>
+          <w:u w:val="single"/>
+        </w:rPr>
+        <w:t>El sistema monitorea la disponibilidad y notifica al usuario cuando hay espacio.</w:t>
       </w:r>
     </w:p>
     <w:p>
@@ -3086,29 +2617,49 @@
           <w:ilvl w:val="0"/>
           <w:numId w:val="6"/>
         </w:numPr>
-        <w:rPr>
-          <w:rFonts w:ascii="Garamond" w:hAnsi="Garamond"/>
-          <w:sz w:val="28"/>
-          <w:szCs w:val="28"/>
-        </w:rPr>
-      </w:pPr>
-      <w:r>
-        <w:rPr>
-          <w:rFonts w:ascii="Garamond" w:hAnsi="Garamond"/>
-          <w:b/>
-          <w:bCs/>
-          <w:sz w:val="28"/>
-          <w:szCs w:val="28"/>
-        </w:rPr>
-        <w:t>RNF2:</w:t>
-      </w:r>
-      <w:r>
-        <w:rPr>
-          <w:rFonts w:ascii="Garamond" w:hAnsi="Garamond"/>
-          <w:sz w:val="28"/>
-          <w:szCs w:val="28"/>
-        </w:rPr>
-        <w:t xml:space="preserve"> La interfaz debe ser intuitiva y accesible en dispositivos móviles.</w:t>
+        <w:ind w:left="1276" w:hanging="992"/>
+        <w:rPr>
+          <w:rFonts w:ascii="Garamond" w:hAnsi="Garamond"/>
+          <w:sz w:val="28"/>
+          <w:szCs w:val="28"/>
+          <w:u w:val="single"/>
+        </w:rPr>
+      </w:pPr>
+      <w:r>
+        <w:rPr>
+          <w:rFonts w:ascii="Garamond" w:hAnsi="Garamond"/>
+          <w:sz w:val="28"/>
+          <w:szCs w:val="28"/>
+          <w:u w:val="single"/>
+        </w:rPr>
+        <w:lastRenderedPageBreak/>
+        <w:t>El usuario tiene un tiempo límite para aceptar la notificación y confirmar su turno.</w:t>
+      </w:r>
+    </w:p>
+    <w:p>
+      <w:pPr>
+        <w:rPr>
+          <w:rFonts w:ascii="Garamond" w:hAnsi="Garamond"/>
+          <w:sz w:val="32"/>
+          <w:szCs w:val="32"/>
+        </w:rPr>
+      </w:pPr>
+    </w:p>
+    <w:p>
+      <w:pPr>
+        <w:rPr>
+          <w:rFonts w:ascii="Garamond" w:hAnsi="Garamond"/>
+          <w:sz w:val="32"/>
+          <w:szCs w:val="32"/>
+        </w:rPr>
+      </w:pPr>
+      <w:r>
+        <w:rPr>
+          <w:rFonts w:ascii="Garamond" w:hAnsi="Garamond"/>
+          <w:sz w:val="32"/>
+          <w:szCs w:val="32"/>
+        </w:rPr>
+        <w:t>Encargados:</w:t>
       </w:r>
     </w:p>
     <w:p>
@@ -3117,39 +2668,23 @@
           <w:ilvl w:val="0"/>
           <w:numId w:val="6"/>
         </w:numPr>
-        <w:rPr>
-          <w:rFonts w:ascii="Garamond" w:hAnsi="Garamond"/>
-          <w:sz w:val="28"/>
-          <w:szCs w:val="28"/>
-        </w:rPr>
-      </w:pPr>
-      <w:r>
-        <w:rPr>
-          <w:rFonts w:ascii="Garamond" w:hAnsi="Garamond"/>
-          <w:b/>
-          <w:bCs/>
-          <w:sz w:val="28"/>
-          <w:szCs w:val="28"/>
-        </w:rPr>
-        <w:t>RNF</w:t>
-      </w:r>
-      <w:r>
-        <w:rPr>
-          <w:rFonts w:ascii="Garamond" w:hAnsi="Garamond"/>
-          <w:b/>
-          <w:bCs/>
-          <w:sz w:val="28"/>
-          <w:szCs w:val="28"/>
-        </w:rPr>
-        <w:t>3:</w:t>
-      </w:r>
-      <w:r>
-        <w:rPr>
-          <w:rFonts w:ascii="Garamond" w:hAnsi="Garamond"/>
-          <w:sz w:val="28"/>
-          <w:szCs w:val="28"/>
-        </w:rPr>
-        <w:t xml:space="preserve"> El sistema debe validar la identidad del usuario al iniciar sesión (seguridad).</w:t>
+        <w:tabs>
+          <w:tab w:val="left" w:pos="851"/>
+        </w:tabs>
+        <w:ind w:left="1276" w:hanging="992"/>
+        <w:rPr>
+          <w:rFonts w:ascii="Garamond" w:hAnsi="Garamond"/>
+          <w:sz w:val="28"/>
+          <w:szCs w:val="28"/>
+        </w:rPr>
+      </w:pPr>
+      <w:r>
+        <w:rPr>
+          <w:rFonts w:ascii="Garamond" w:hAnsi="Garamond"/>
+          <w:sz w:val="28"/>
+          <w:szCs w:val="28"/>
+        </w:rPr>
+        <w:t>El sistema debe permitir al encargado iniciar sesión.</w:t>
       </w:r>
     </w:p>
     <w:p>
@@ -3158,39 +2693,23 @@
           <w:ilvl w:val="0"/>
           <w:numId w:val="6"/>
         </w:numPr>
-        <w:rPr>
-          <w:rFonts w:ascii="Garamond" w:hAnsi="Garamond"/>
-          <w:sz w:val="28"/>
-          <w:szCs w:val="28"/>
-        </w:rPr>
-      </w:pPr>
-      <w:r>
-        <w:rPr>
-          <w:rFonts w:ascii="Garamond" w:hAnsi="Garamond"/>
-          <w:b/>
-          <w:bCs/>
-          <w:sz w:val="28"/>
-          <w:szCs w:val="28"/>
-        </w:rPr>
-        <w:t>RNF</w:t>
-      </w:r>
-      <w:r>
-        <w:rPr>
-          <w:rFonts w:ascii="Garamond" w:hAnsi="Garamond"/>
-          <w:b/>
-          <w:bCs/>
-          <w:sz w:val="28"/>
-          <w:szCs w:val="28"/>
-        </w:rPr>
-        <w:t>4:</w:t>
-      </w:r>
-      <w:r>
-        <w:rPr>
-          <w:rFonts w:ascii="Garamond" w:hAnsi="Garamond"/>
-          <w:sz w:val="28"/>
-          <w:szCs w:val="28"/>
-        </w:rPr>
-        <w:t xml:space="preserve"> El sistema debe estar protegido contra accesos no autorizados y manejo incorrecto de datos.</w:t>
+        <w:tabs>
+          <w:tab w:val="left" w:pos="851"/>
+        </w:tabs>
+        <w:ind w:left="1276" w:hanging="992"/>
+        <w:rPr>
+          <w:rFonts w:ascii="Garamond" w:hAnsi="Garamond"/>
+          <w:sz w:val="28"/>
+          <w:szCs w:val="28"/>
+        </w:rPr>
+      </w:pPr>
+      <w:r>
+        <w:rPr>
+          <w:rFonts w:ascii="Garamond" w:hAnsi="Garamond"/>
+          <w:sz w:val="28"/>
+          <w:szCs w:val="28"/>
+        </w:rPr>
+        <w:t>El sistema debe mostrar todas las reservas existentes.</w:t>
       </w:r>
     </w:p>
     <w:p>
@@ -3199,39 +2718,55 @@
           <w:ilvl w:val="0"/>
           <w:numId w:val="6"/>
         </w:numPr>
-        <w:rPr>
-          <w:rFonts w:ascii="Garamond" w:hAnsi="Garamond"/>
-          <w:sz w:val="28"/>
-          <w:szCs w:val="28"/>
-        </w:rPr>
-      </w:pPr>
-      <w:r>
-        <w:rPr>
-          <w:rFonts w:ascii="Garamond" w:hAnsi="Garamond"/>
-          <w:b/>
-          <w:bCs/>
-          <w:sz w:val="28"/>
-          <w:szCs w:val="28"/>
-        </w:rPr>
-        <w:t>RNF</w:t>
-      </w:r>
-      <w:r>
-        <w:rPr>
-          <w:rFonts w:ascii="Garamond" w:hAnsi="Garamond"/>
-          <w:b/>
-          <w:bCs/>
-          <w:sz w:val="28"/>
-          <w:szCs w:val="28"/>
-        </w:rPr>
-        <w:t>5:</w:t>
-      </w:r>
-      <w:r>
-        <w:rPr>
-          <w:rFonts w:ascii="Garamond" w:hAnsi="Garamond"/>
-          <w:sz w:val="28"/>
-          <w:szCs w:val="28"/>
-        </w:rPr>
-        <w:t xml:space="preserve"> El sistema debe ser compatible con los navegadores modernos (Chrome, Firefox, Edge).</w:t>
+        <w:tabs>
+          <w:tab w:val="left" w:pos="851"/>
+        </w:tabs>
+        <w:ind w:left="1276" w:hanging="992"/>
+        <w:rPr>
+          <w:rFonts w:ascii="Garamond" w:hAnsi="Garamond"/>
+          <w:sz w:val="28"/>
+          <w:szCs w:val="28"/>
+        </w:rPr>
+      </w:pPr>
+      <w:r>
+        <w:rPr>
+          <w:rFonts w:ascii="Garamond" w:hAnsi="Garamond"/>
+          <w:sz w:val="28"/>
+          <w:szCs w:val="28"/>
+        </w:rPr>
+        <w:t xml:space="preserve">El sistema debe permitir filtrar reservas por </w:t>
+      </w:r>
+      <w:r>
+        <w:rPr>
+          <w:rFonts w:ascii="Garamond" w:hAnsi="Garamond"/>
+          <w:sz w:val="28"/>
+          <w:szCs w:val="28"/>
+        </w:rPr>
+        <w:t>Usuario, temática, DNI</w:t>
+      </w:r>
+      <w:r>
+        <w:rPr>
+          <w:rFonts w:ascii="Garamond" w:hAnsi="Garamond"/>
+          <w:sz w:val="28"/>
+          <w:szCs w:val="28"/>
+        </w:rPr>
+        <w:t xml:space="preserve">, </w:t>
+      </w:r>
+      <w:r>
+        <w:rPr>
+          <w:rFonts w:ascii="Garamond" w:hAnsi="Garamond"/>
+          <w:sz w:val="28"/>
+          <w:szCs w:val="28"/>
+        </w:rPr>
+        <w:t>área</w:t>
+      </w:r>
+      <w:r>
+        <w:rPr>
+          <w:rFonts w:ascii="Garamond" w:hAnsi="Garamond"/>
+          <w:sz w:val="28"/>
+          <w:szCs w:val="28"/>
+        </w:rPr>
+        <w:t xml:space="preserve"> o estado.</w:t>
       </w:r>
     </w:p>
     <w:p>
@@ -3240,39 +2775,89 @@
           <w:ilvl w:val="0"/>
           <w:numId w:val="6"/>
         </w:numPr>
-        <w:rPr>
-          <w:rFonts w:ascii="Garamond" w:hAnsi="Garamond"/>
-          <w:sz w:val="28"/>
-          <w:szCs w:val="28"/>
-        </w:rPr>
-      </w:pPr>
-      <w:r>
-        <w:rPr>
-          <w:rFonts w:ascii="Garamond" w:hAnsi="Garamond"/>
-          <w:b/>
-          <w:bCs/>
-          <w:sz w:val="28"/>
-          <w:szCs w:val="28"/>
-        </w:rPr>
-        <w:t>RNF</w:t>
-      </w:r>
-      <w:r>
-        <w:rPr>
-          <w:rFonts w:ascii="Garamond" w:hAnsi="Garamond"/>
-          <w:b/>
-          <w:bCs/>
-          <w:sz w:val="28"/>
-          <w:szCs w:val="28"/>
-        </w:rPr>
-        <w:t>6:</w:t>
-      </w:r>
-      <w:r>
-        <w:rPr>
-          <w:rFonts w:ascii="Garamond" w:hAnsi="Garamond"/>
-          <w:sz w:val="28"/>
-          <w:szCs w:val="28"/>
-        </w:rPr>
-        <w:t xml:space="preserve"> El sistema debe guardar un historial de reservas por usuario.</w:t>
+        <w:tabs>
+          <w:tab w:val="left" w:pos="851"/>
+        </w:tabs>
+        <w:ind w:left="1276" w:hanging="992"/>
+        <w:rPr>
+          <w:rFonts w:ascii="Garamond" w:hAnsi="Garamond"/>
+          <w:sz w:val="28"/>
+          <w:szCs w:val="28"/>
+        </w:rPr>
+      </w:pPr>
+      <w:r>
+        <w:rPr>
+          <w:rFonts w:ascii="Garamond" w:hAnsi="Garamond"/>
+          <w:sz w:val="28"/>
+          <w:szCs w:val="28"/>
+        </w:rPr>
+        <w:t xml:space="preserve">El sistema debe permitir modificar </w:t>
+      </w:r>
+      <w:r>
+        <w:rPr>
+          <w:rFonts w:ascii="Garamond" w:hAnsi="Garamond"/>
+          <w:sz w:val="28"/>
+          <w:szCs w:val="28"/>
+        </w:rPr>
+        <w:t xml:space="preserve">el </w:t>
+      </w:r>
+      <w:r>
+        <w:rPr>
+          <w:rFonts w:ascii="Garamond" w:hAnsi="Garamond"/>
+          <w:sz w:val="28"/>
+          <w:szCs w:val="28"/>
+        </w:rPr>
+        <w:t>estado</w:t>
+      </w:r>
+      <w:r>
+        <w:rPr>
+          <w:rFonts w:ascii="Garamond" w:hAnsi="Garamond"/>
+          <w:sz w:val="28"/>
+          <w:szCs w:val="28"/>
+        </w:rPr>
+        <w:t xml:space="preserve"> </w:t>
+      </w:r>
+      <w:r>
+        <w:rPr>
+          <w:rFonts w:ascii="Garamond" w:hAnsi="Garamond"/>
+          <w:sz w:val="28"/>
+          <w:szCs w:val="28"/>
+        </w:rPr>
+        <w:t xml:space="preserve">de </w:t>
+      </w:r>
+      <w:r>
+        <w:rPr>
+          <w:rFonts w:ascii="Garamond" w:hAnsi="Garamond"/>
+          <w:sz w:val="28"/>
+          <w:szCs w:val="28"/>
+        </w:rPr>
+        <w:t>una reserva.</w:t>
+      </w:r>
+    </w:p>
+    <w:p>
+      <w:pPr>
+        <w:rPr>
+          <w:rFonts w:ascii="Garamond" w:hAnsi="Garamond"/>
+          <w:sz w:val="28"/>
+          <w:szCs w:val="28"/>
+        </w:rPr>
+      </w:pPr>
+    </w:p>
+    <w:p>
+      <w:pPr>
+        <w:rPr>
+          <w:rFonts w:ascii="Garamond" w:hAnsi="Garamond"/>
+          <w:sz w:val="32"/>
+          <w:szCs w:val="32"/>
+        </w:rPr>
+      </w:pPr>
+      <w:r>
+        <w:rPr>
+          <w:rFonts w:ascii="Garamond" w:hAnsi="Garamond"/>
+          <w:sz w:val="32"/>
+          <w:szCs w:val="32"/>
+        </w:rPr>
+        <w:t>Comunes:</w:t>
       </w:r>
     </w:p>
     <w:p>
@@ -3281,48 +2866,26 @@
           <w:ilvl w:val="0"/>
           <w:numId w:val="6"/>
         </w:numPr>
-        <w:rPr>
-          <w:rFonts w:ascii="Garamond" w:hAnsi="Garamond"/>
-          <w:sz w:val="28"/>
-          <w:szCs w:val="28"/>
-        </w:rPr>
-      </w:pPr>
-      <w:r>
-        <w:rPr>
-          <w:rFonts w:ascii="Garamond" w:hAnsi="Garamond"/>
-          <w:b/>
-          <w:bCs/>
-          <w:sz w:val="28"/>
-          <w:szCs w:val="28"/>
-        </w:rPr>
-        <w:lastRenderedPageBreak/>
-        <w:t>RNF7:</w:t>
-      </w:r>
-      <w:r>
-        <w:rPr>
-          <w:rFonts w:ascii="Garamond" w:hAnsi="Garamond"/>
-          <w:sz w:val="28"/>
-          <w:szCs w:val="28"/>
-        </w:rPr>
-        <w:t xml:space="preserve"> La información del usuario debe almacenarse cifrada (especialmente la contraseña).</w:t>
-      </w:r>
-    </w:p>
-    <w:p>
-      <w:pPr>
-        <w:rPr>
-          <w:rFonts w:ascii="Garamond" w:hAnsi="Garamond"/>
-        </w:rPr>
-      </w:pPr>
-    </w:p>
-    <w:p>
-      <w:pPr>
-        <w:pStyle w:val="Ttulo1"/>
-      </w:pPr>
-      <w:bookmarkStart w:id="2" w:name="_Toc202029826"/>
-      <w:r>
-        <w:t>Requerimientos derivados del negocio</w:t>
-      </w:r>
-      <w:bookmarkEnd w:id="2"/>
+        <w:tabs>
+          <w:tab w:val="left" w:pos="851"/>
+        </w:tabs>
+        <w:ind w:left="1276" w:hanging="992"/>
+        <w:rPr>
+          <w:rFonts w:ascii="Garamond" w:hAnsi="Garamond"/>
+          <w:sz w:val="28"/>
+          <w:szCs w:val="28"/>
+          <w:u w:val="single"/>
+        </w:rPr>
+      </w:pPr>
+      <w:r>
+        <w:rPr>
+          <w:rFonts w:ascii="Garamond" w:hAnsi="Garamond"/>
+          <w:sz w:val="28"/>
+          <w:szCs w:val="28"/>
+          <w:u w:val="single"/>
+        </w:rPr>
+        <w:t>El sistema debe enviar notificaciones por correo o internamente al realizar o modificar una reserva.</w:t>
+      </w:r>
     </w:p>
     <w:p>
       <w:pPr>
@@ -3330,40 +2893,246 @@
           <w:ilvl w:val="0"/>
           <w:numId w:val="6"/>
         </w:numPr>
-        <w:rPr>
-          <w:rFonts w:ascii="Garamond" w:hAnsi="Garamond"/>
-          <w:sz w:val="28"/>
-          <w:szCs w:val="28"/>
-          <w:u w:val="single"/>
-        </w:rPr>
-      </w:pPr>
-      <w:r>
-        <w:rPr>
-          <w:rFonts w:ascii="Garamond" w:hAnsi="Garamond"/>
-          <w:b/>
-          <w:bCs/>
-          <w:sz w:val="28"/>
-          <w:szCs w:val="28"/>
-          <w:u w:val="single"/>
-        </w:rPr>
-        <w:t>RB1.</w:t>
-      </w:r>
-      <w:r>
-        <w:rPr>
-          <w:rFonts w:ascii="Garamond" w:hAnsi="Garamond"/>
-          <w:sz w:val="28"/>
-          <w:szCs w:val="28"/>
-          <w:u w:val="single"/>
-        </w:rPr>
-        <w:t xml:space="preserve"> El sistema debe estar alojado en los servidores de la universidad o plataforma autorizada.</w:t>
-      </w:r>
+        <w:tabs>
+          <w:tab w:val="left" w:pos="851"/>
+        </w:tabs>
+        <w:ind w:left="1276" w:hanging="992"/>
+        <w:rPr>
+          <w:rFonts w:ascii="Garamond" w:hAnsi="Garamond"/>
+          <w:sz w:val="28"/>
+          <w:szCs w:val="28"/>
+        </w:rPr>
+      </w:pPr>
+      <w:r>
+        <w:rPr>
+          <w:rFonts w:ascii="Garamond" w:hAnsi="Garamond"/>
+          <w:sz w:val="28"/>
+          <w:szCs w:val="28"/>
+        </w:rPr>
+        <w:t>El sistema debe gestionar sesiones según el rol del usuario.</w:t>
+      </w:r>
+    </w:p>
+    <w:p>
+      <w:pPr>
+        <w:rPr>
+          <w:rFonts w:ascii="Garamond" w:hAnsi="Garamond"/>
+        </w:rPr>
+      </w:pPr>
+    </w:p>
+    <w:p>
+      <w:pPr>
+        <w:pStyle w:val="Ttulo1"/>
+      </w:pPr>
+      <w:bookmarkStart w:id="1" w:name="_Toc202029825"/>
+      <w:r>
+        <w:t>Requerimientos no funcionales</w:t>
+      </w:r>
+      <w:bookmarkEnd w:id="1"/>
     </w:p>
     <w:p>
       <w:pPr>
         <w:numPr>
           <w:ilvl w:val="0"/>
-          <w:numId w:val="6"/>
+          <w:numId w:val="44"/>
         </w:numPr>
+        <w:tabs>
+          <w:tab w:val="clear" w:pos="720"/>
+          <w:tab w:val="num" w:pos="567"/>
+        </w:tabs>
+        <w:ind w:left="1418" w:hanging="1134"/>
+        <w:rPr>
+          <w:rFonts w:ascii="Garamond" w:hAnsi="Garamond"/>
+          <w:sz w:val="28"/>
+          <w:szCs w:val="28"/>
+        </w:rPr>
+      </w:pPr>
+      <w:r>
+        <w:rPr>
+          <w:rFonts w:ascii="Garamond" w:hAnsi="Garamond"/>
+          <w:sz w:val="28"/>
+          <w:szCs w:val="28"/>
+        </w:rPr>
+        <w:t>El sistema debe tener una interfaz simple, visualmente agradable y responsiva.</w:t>
+      </w:r>
+    </w:p>
+    <w:p>
+      <w:pPr>
+        <w:numPr>
+          <w:ilvl w:val="0"/>
+          <w:numId w:val="44"/>
+        </w:numPr>
+        <w:tabs>
+          <w:tab w:val="clear" w:pos="720"/>
+          <w:tab w:val="num" w:pos="567"/>
+        </w:tabs>
+        <w:ind w:left="1418" w:hanging="1134"/>
+        <w:rPr>
+          <w:rFonts w:ascii="Garamond" w:hAnsi="Garamond"/>
+          <w:sz w:val="28"/>
+          <w:szCs w:val="28"/>
+        </w:rPr>
+      </w:pPr>
+      <w:r>
+        <w:rPr>
+          <w:rFonts w:ascii="Garamond" w:hAnsi="Garamond"/>
+          <w:sz w:val="28"/>
+          <w:szCs w:val="28"/>
+        </w:rPr>
+        <w:t>La interfaz debe ser intuitiva y accesible en dispositivos móviles.</w:t>
+      </w:r>
+    </w:p>
+    <w:p>
+      <w:pPr>
+        <w:numPr>
+          <w:ilvl w:val="0"/>
+          <w:numId w:val="44"/>
+        </w:numPr>
+        <w:tabs>
+          <w:tab w:val="clear" w:pos="720"/>
+          <w:tab w:val="num" w:pos="567"/>
+        </w:tabs>
+        <w:ind w:left="1418" w:hanging="1134"/>
+        <w:rPr>
+          <w:rFonts w:ascii="Garamond" w:hAnsi="Garamond"/>
+          <w:sz w:val="28"/>
+          <w:szCs w:val="28"/>
+        </w:rPr>
+      </w:pPr>
+      <w:r>
+        <w:rPr>
+          <w:rFonts w:ascii="Garamond" w:hAnsi="Garamond"/>
+          <w:sz w:val="28"/>
+          <w:szCs w:val="28"/>
+        </w:rPr>
+        <w:t>El sistema debe validar la identidad del usuario al iniciar sesión (seguridad).</w:t>
+      </w:r>
+    </w:p>
+    <w:p>
+      <w:pPr>
+        <w:numPr>
+          <w:ilvl w:val="0"/>
+          <w:numId w:val="44"/>
+        </w:numPr>
+        <w:tabs>
+          <w:tab w:val="clear" w:pos="720"/>
+          <w:tab w:val="num" w:pos="567"/>
+        </w:tabs>
+        <w:ind w:left="1418" w:hanging="1134"/>
+        <w:rPr>
+          <w:rFonts w:ascii="Garamond" w:hAnsi="Garamond"/>
+          <w:sz w:val="28"/>
+          <w:szCs w:val="28"/>
+        </w:rPr>
+      </w:pPr>
+      <w:r>
+        <w:rPr>
+          <w:rFonts w:ascii="Garamond" w:hAnsi="Garamond"/>
+          <w:sz w:val="28"/>
+          <w:szCs w:val="28"/>
+        </w:rPr>
+        <w:t>El sistema debe estar protegido contra accesos no autorizados y manejo incorrecto de datos.</w:t>
+      </w:r>
+    </w:p>
+    <w:p>
+      <w:pPr>
+        <w:numPr>
+          <w:ilvl w:val="0"/>
+          <w:numId w:val="44"/>
+        </w:numPr>
+        <w:tabs>
+          <w:tab w:val="clear" w:pos="720"/>
+          <w:tab w:val="num" w:pos="567"/>
+        </w:tabs>
+        <w:ind w:left="1418" w:hanging="1134"/>
+        <w:rPr>
+          <w:rFonts w:ascii="Garamond" w:hAnsi="Garamond"/>
+          <w:sz w:val="28"/>
+          <w:szCs w:val="28"/>
+        </w:rPr>
+      </w:pPr>
+      <w:r>
+        <w:rPr>
+          <w:rFonts w:ascii="Garamond" w:hAnsi="Garamond"/>
+          <w:sz w:val="28"/>
+          <w:szCs w:val="28"/>
+        </w:rPr>
+        <w:t>El sistema debe ser compatible con los navegadores modernos (Chrome, Firefox, Edge).</w:t>
+      </w:r>
+    </w:p>
+    <w:p>
+      <w:pPr>
+        <w:numPr>
+          <w:ilvl w:val="0"/>
+          <w:numId w:val="44"/>
+        </w:numPr>
+        <w:tabs>
+          <w:tab w:val="clear" w:pos="720"/>
+          <w:tab w:val="num" w:pos="567"/>
+        </w:tabs>
+        <w:ind w:left="1418" w:hanging="1134"/>
+        <w:rPr>
+          <w:rFonts w:ascii="Garamond" w:hAnsi="Garamond"/>
+          <w:sz w:val="28"/>
+          <w:szCs w:val="28"/>
+        </w:rPr>
+      </w:pPr>
+      <w:r>
+        <w:rPr>
+          <w:rFonts w:ascii="Garamond" w:hAnsi="Garamond"/>
+          <w:sz w:val="28"/>
+          <w:szCs w:val="28"/>
+        </w:rPr>
+        <w:t>El sistema debe guardar un historial de reservas por usuario.</w:t>
+      </w:r>
+    </w:p>
+    <w:p>
+      <w:pPr>
+        <w:numPr>
+          <w:ilvl w:val="0"/>
+          <w:numId w:val="44"/>
+        </w:numPr>
+        <w:tabs>
+          <w:tab w:val="clear" w:pos="720"/>
+          <w:tab w:val="num" w:pos="567"/>
+        </w:tabs>
+        <w:ind w:left="1418" w:hanging="1134"/>
+        <w:rPr>
+          <w:rFonts w:ascii="Garamond" w:hAnsi="Garamond"/>
+          <w:sz w:val="28"/>
+          <w:szCs w:val="28"/>
+        </w:rPr>
+      </w:pPr>
+      <w:r>
+        <w:rPr>
+          <w:rFonts w:ascii="Garamond" w:hAnsi="Garamond"/>
+          <w:sz w:val="28"/>
+          <w:szCs w:val="28"/>
+        </w:rPr>
+        <w:t>La información del usuario debe almacenarse cifrada (especialmente la contraseña).</w:t>
+      </w:r>
+    </w:p>
+    <w:p>
+      <w:pPr>
+        <w:pStyle w:val="Ttulo1"/>
+      </w:pPr>
+      <w:bookmarkStart w:id="2" w:name="_Toc202029826"/>
+      <w:r>
+        <w:lastRenderedPageBreak/>
+        <w:t>Requerimientos derivados del negocio</w:t>
+      </w:r>
+      <w:bookmarkEnd w:id="2"/>
+    </w:p>
+    <w:p>
+      <w:pPr>
+        <w:numPr>
+          <w:ilvl w:val="0"/>
+          <w:numId w:val="45"/>
+        </w:numPr>
+        <w:tabs>
+          <w:tab w:val="clear" w:pos="720"/>
+          <w:tab w:val="num" w:pos="567"/>
+        </w:tabs>
+        <w:ind w:left="1276" w:hanging="992"/>
         <w:rPr>
           <w:rFonts w:ascii="Garamond" w:hAnsi="Garamond"/>
           <w:sz w:val="28"/>
@@ -3374,44 +3143,39 @@
       <w:r>
         <w:rPr>
           <w:rFonts w:ascii="Garamond" w:hAnsi="Garamond"/>
-          <w:b/>
-          <w:bCs/>
           <w:sz w:val="28"/>
           <w:szCs w:val="28"/>
           <w:u w:val="single"/>
         </w:rPr>
-        <w:t>RB</w:t>
-      </w:r>
-      <w:r>
-        <w:rPr>
-          <w:rFonts w:ascii="Garamond" w:hAnsi="Garamond"/>
-          <w:b/>
-          <w:bCs/>
+        <w:t>El sistema debe estar alojado en los servidores de la universidad o plataforma autorizada.</w:t>
+      </w:r>
+    </w:p>
+    <w:p>
+      <w:pPr>
+        <w:numPr>
+          <w:ilvl w:val="0"/>
+          <w:numId w:val="45"/>
+        </w:numPr>
+        <w:tabs>
+          <w:tab w:val="clear" w:pos="720"/>
+          <w:tab w:val="num" w:pos="567"/>
+        </w:tabs>
+        <w:ind w:left="1276" w:hanging="992"/>
+        <w:rPr>
+          <w:rFonts w:ascii="Garamond" w:hAnsi="Garamond"/>
           <w:sz w:val="28"/>
           <w:szCs w:val="28"/>
           <w:u w:val="single"/>
         </w:rPr>
-        <w:t>2</w:t>
-      </w:r>
-      <w:r>
-        <w:rPr>
-          <w:rFonts w:ascii="Garamond" w:hAnsi="Garamond"/>
-          <w:b/>
-          <w:bCs/>
+      </w:pPr>
+      <w:r>
+        <w:rPr>
+          <w:rFonts w:ascii="Garamond" w:hAnsi="Garamond"/>
           <w:sz w:val="28"/>
           <w:szCs w:val="28"/>
           <w:u w:val="single"/>
         </w:rPr>
-        <w:t>.</w:t>
-      </w:r>
-      <w:r>
-        <w:rPr>
-          <w:rFonts w:ascii="Garamond" w:hAnsi="Garamond"/>
-          <w:sz w:val="28"/>
-          <w:szCs w:val="28"/>
-          <w:u w:val="single"/>
-        </w:rPr>
-        <w:t xml:space="preserve"> Debe poder escalarse en el futuro para incluir más tipos de recursos (proyectores, computadoras, etc.).</w:t>
+        <w:t>Debe poder escalarse en el futuro para incluir más tipos de recursos (proyectores, computadoras, etc.).</w:t>
       </w:r>
     </w:p>
     <w:p>
@@ -3434,9 +3198,8 @@
         <w:rPr>
           <w:noProof/>
         </w:rPr>
-        <w:lastRenderedPageBreak/>
         <w:drawing>
-          <wp:anchor distT="0" distB="0" distL="114300" distR="114300" simplePos="0" relativeHeight="251666432" behindDoc="0" locked="0" layoutInCell="1" allowOverlap="1" wp14:anchorId="2D790D9C" wp14:editId="135B8D25">
+          <wp:anchor distT="0" distB="0" distL="114300" distR="114300" simplePos="0" relativeHeight="251666432" behindDoc="0" locked="0" layoutInCell="1" allowOverlap="1" wp14:anchorId="2D790D9C" wp14:editId="1D71583D">
             <wp:simplePos x="0" y="0"/>
             <wp:positionH relativeFrom="margin">
               <wp:align>center</wp:align>
@@ -3510,27 +3273,6 @@
     </w:p>
     <w:p>
       <w:pPr>
-        <w:rPr>
-          <w:rFonts w:ascii="Garamond" w:hAnsi="Garamond"/>
-          <w:b/>
-          <w:bCs/>
-          <w:sz w:val="36"/>
-          <w:szCs w:val="36"/>
-        </w:rPr>
-      </w:pPr>
-      <w:r>
-        <w:rPr>
-          <w:rFonts w:ascii="Garamond" w:hAnsi="Garamond"/>
-          <w:b/>
-          <w:bCs/>
-          <w:sz w:val="36"/>
-          <w:szCs w:val="36"/>
-        </w:rPr>
-        <w:br w:type="page"/>
-      </w:r>
-    </w:p>
-    <w:p>
-      <w:pPr>
         <w:pStyle w:val="Ttulo1"/>
       </w:pPr>
       <w:bookmarkStart w:id="4" w:name="_Toc202029828"/>
@@ -5438,18 +5180,8 @@
           <w:sz w:val="28"/>
           <w:szCs w:val="28"/>
         </w:rPr>
-        <w:t xml:space="preserve">El sistema actualiza la asistencia en </w:t>
-      </w:r>
-      <w:proofErr w:type="spellStart"/>
-      <w:r>
-        <w:rPr>
-          <w:rFonts w:ascii="Garamond" w:hAnsi="Garamond"/>
-          <w:sz w:val="28"/>
-          <w:szCs w:val="28"/>
-        </w:rPr>
-        <w:t>InvitadoTurno</w:t>
-      </w:r>
-      <w:proofErr w:type="spellEnd"/>
+        <w:t>El sistema actualiza la asistencia en InvitadoTurno</w:t>
+      </w:r>
     </w:p>
     <w:p>
       <w:pPr>
@@ -6153,80 +5885,100 @@
       <w:pPr>
         <w:numPr>
           <w:ilvl w:val="0"/>
-          <w:numId w:val="6"/>
+          <w:numId w:val="46"/>
         </w:numPr>
-        <w:rPr>
-          <w:rFonts w:ascii="Garamond" w:hAnsi="Garamond"/>
-          <w:sz w:val="28"/>
-          <w:szCs w:val="28"/>
-        </w:rPr>
-      </w:pPr>
-      <w:r>
-        <w:rPr>
-          <w:rFonts w:ascii="Garamond" w:hAnsi="Garamond"/>
-          <w:b/>
-          <w:bCs/>
-          <w:sz w:val="28"/>
-          <w:szCs w:val="28"/>
-        </w:rPr>
-        <w:t>RF5:</w:t>
-      </w:r>
-      <w:r>
-        <w:rPr>
-          <w:rFonts w:ascii="Garamond" w:hAnsi="Garamond"/>
-          <w:sz w:val="28"/>
-          <w:szCs w:val="28"/>
-        </w:rPr>
-        <w:t xml:space="preserve"> El usuario puede seleccionar el área a reservar, la temática y tipo de asistencia (presencial o virtual).</w:t>
+        <w:tabs>
+          <w:tab w:val="clear" w:pos="928"/>
+          <w:tab w:val="num" w:pos="851"/>
+        </w:tabs>
+        <w:ind w:left="1276" w:hanging="992"/>
+        <w:rPr>
+          <w:rFonts w:ascii="Garamond" w:hAnsi="Garamond"/>
+          <w:sz w:val="28"/>
+          <w:szCs w:val="28"/>
+        </w:rPr>
+      </w:pPr>
+      <w:r>
+        <w:rPr>
+          <w:rFonts w:ascii="Garamond" w:hAnsi="Garamond"/>
+          <w:sz w:val="28"/>
+          <w:szCs w:val="28"/>
+        </w:rPr>
+        <w:t>El usuario puede seleccionar el área a reservar</w:t>
+      </w:r>
+      <w:r>
+        <w:rPr>
+          <w:rFonts w:ascii="Garamond" w:hAnsi="Garamond"/>
+          <w:sz w:val="28"/>
+          <w:szCs w:val="28"/>
+        </w:rPr>
+        <w:t xml:space="preserve"> y</w:t>
+      </w:r>
+      <w:r>
+        <w:rPr>
+          <w:rFonts w:ascii="Garamond" w:hAnsi="Garamond"/>
+          <w:sz w:val="28"/>
+          <w:szCs w:val="28"/>
+        </w:rPr>
+        <w:t xml:space="preserve"> la temática</w:t>
+      </w:r>
+      <w:r>
+        <w:rPr>
+          <w:rFonts w:ascii="Garamond" w:hAnsi="Garamond"/>
+          <w:sz w:val="28"/>
+          <w:szCs w:val="28"/>
+        </w:rPr>
+        <w:t>.</w:t>
       </w:r>
     </w:p>
     <w:p>
       <w:pPr>
         <w:numPr>
           <w:ilvl w:val="0"/>
-          <w:numId w:val="6"/>
+          <w:numId w:val="46"/>
         </w:numPr>
-        <w:rPr>
-          <w:rFonts w:ascii="Garamond" w:hAnsi="Garamond"/>
-          <w:sz w:val="28"/>
-          <w:szCs w:val="28"/>
-        </w:rPr>
-      </w:pPr>
-      <w:r>
-        <w:rPr>
-          <w:rFonts w:ascii="Garamond" w:hAnsi="Garamond"/>
-          <w:b/>
-          <w:bCs/>
-          <w:sz w:val="28"/>
-          <w:szCs w:val="28"/>
-        </w:rPr>
-        <w:t>RF6:</w:t>
-      </w:r>
-      <w:r>
-        <w:rPr>
-          <w:rFonts w:ascii="Garamond" w:hAnsi="Garamond"/>
-          <w:sz w:val="28"/>
-          <w:szCs w:val="28"/>
-        </w:rPr>
-        <w:t xml:space="preserve"> El usuario puede elegir una fecha y un rango horario disponible.</w:t>
+        <w:tabs>
+          <w:tab w:val="clear" w:pos="928"/>
+          <w:tab w:val="num" w:pos="851"/>
+        </w:tabs>
+        <w:ind w:left="1276" w:hanging="992"/>
+        <w:rPr>
+          <w:rFonts w:ascii="Garamond" w:hAnsi="Garamond"/>
+          <w:sz w:val="28"/>
+          <w:szCs w:val="28"/>
+        </w:rPr>
+      </w:pPr>
+      <w:r>
+        <w:rPr>
+          <w:rFonts w:ascii="Garamond" w:hAnsi="Garamond"/>
+          <w:sz w:val="28"/>
+          <w:szCs w:val="28"/>
+        </w:rPr>
+        <w:t>El usuario puede elegir una fecha y un rango horario disponible.</w:t>
       </w:r>
     </w:p>
     <w:p>
       <w:pPr>
         <w:numPr>
           <w:ilvl w:val="0"/>
-          <w:numId w:val="6"/>
+          <w:numId w:val="46"/>
         </w:numPr>
-        <w:rPr>
-          <w:rFonts w:ascii="Garamond" w:hAnsi="Garamond"/>
-          <w:sz w:val="28"/>
-          <w:szCs w:val="28"/>
-        </w:rPr>
-      </w:pPr>
-      <w:r>
-        <w:rPr>
-          <w:rFonts w:ascii="Garamond" w:hAnsi="Garamond"/>
-          <w:noProof/>
+        <w:tabs>
+          <w:tab w:val="clear" w:pos="928"/>
+          <w:tab w:val="num" w:pos="851"/>
+        </w:tabs>
+        <w:ind w:left="1276" w:hanging="992"/>
+        <w:rPr>
+          <w:rFonts w:ascii="Garamond" w:hAnsi="Garamond"/>
+          <w:sz w:val="28"/>
+          <w:szCs w:val="28"/>
+        </w:rPr>
+      </w:pPr>
+      <w:r>
+        <w:rPr>
+          <w:rFonts w:ascii="Garamond" w:hAnsi="Garamond"/>
+          <w:sz w:val="28"/>
+          <w:szCs w:val="28"/>
         </w:rPr>
         <w:drawing>
           <wp:anchor distT="0" distB="0" distL="114300" distR="114300" simplePos="0" relativeHeight="251668480" behindDoc="0" locked="0" layoutInCell="1" allowOverlap="1" wp14:anchorId="6E0DBD24" wp14:editId="44CD64CA">
@@ -6294,28 +6046,27 @@
       <w:r>
         <w:rPr>
           <w:rFonts w:ascii="Garamond" w:hAnsi="Garamond"/>
-          <w:b/>
-          <w:bCs/>
-          <w:sz w:val="28"/>
-          <w:szCs w:val="28"/>
-        </w:rPr>
-        <w:t>RF7:</w:t>
-      </w:r>
-      <w:r>
-        <w:rPr>
-          <w:rFonts w:ascii="Garamond" w:hAnsi="Garamond"/>
-          <w:sz w:val="28"/>
-          <w:szCs w:val="28"/>
-        </w:rPr>
-        <w:t xml:space="preserve"> El usuario puede agregar legajos de invitados al turno. </w:t>
-      </w:r>
-    </w:p>
-    <w:p>
-      <w:pPr>
-        <w:rPr>
-          <w:rFonts w:ascii="Garamond" w:hAnsi="Garamond"/>
-        </w:rPr>
-      </w:pPr>
+          <w:sz w:val="28"/>
+          <w:szCs w:val="28"/>
+        </w:rPr>
+        <w:t xml:space="preserve">El usuario puede agregar </w:t>
+      </w:r>
+      <w:r>
+        <w:rPr>
+          <w:rFonts w:ascii="Garamond" w:hAnsi="Garamond"/>
+          <w:sz w:val="28"/>
+          <w:szCs w:val="28"/>
+        </w:rPr>
+        <w:t>DNI</w:t>
+      </w:r>
+      <w:r>
+        <w:rPr>
+          <w:rFonts w:ascii="Garamond" w:hAnsi="Garamond"/>
+          <w:sz w:val="28"/>
+          <w:szCs w:val="28"/>
+        </w:rPr>
+        <w:t xml:space="preserve"> de invitados al turno.</w:t>
+      </w:r>
     </w:p>
     <w:p>
       <w:pPr>
@@ -6405,62 +6156,52 @@
       <w:pPr>
         <w:numPr>
           <w:ilvl w:val="0"/>
-          <w:numId w:val="6"/>
+          <w:numId w:val="47"/>
         </w:numPr>
-        <w:rPr>
-          <w:rFonts w:ascii="Garamond" w:hAnsi="Garamond"/>
-          <w:sz w:val="28"/>
-          <w:szCs w:val="28"/>
-        </w:rPr>
-      </w:pPr>
-      <w:r>
-        <w:rPr>
-          <w:rFonts w:ascii="Garamond" w:hAnsi="Garamond"/>
-          <w:b/>
-          <w:bCs/>
-          <w:sz w:val="28"/>
-          <w:szCs w:val="28"/>
-        </w:rPr>
-        <w:t>RF9:</w:t>
-      </w:r>
-      <w:r>
-        <w:rPr>
-          <w:rFonts w:ascii="Garamond" w:hAnsi="Garamond"/>
-          <w:sz w:val="28"/>
-          <w:szCs w:val="28"/>
-        </w:rPr>
-        <w:t xml:space="preserve"> El sistema notifica por correo y plataforma a los invitados del turno.</w:t>
+        <w:tabs>
+          <w:tab w:val="clear" w:pos="928"/>
+          <w:tab w:val="num" w:pos="993"/>
+        </w:tabs>
+        <w:ind w:left="1276" w:hanging="992"/>
+        <w:rPr>
+          <w:rFonts w:ascii="Garamond" w:hAnsi="Garamond"/>
+          <w:sz w:val="28"/>
+          <w:szCs w:val="28"/>
+        </w:rPr>
+      </w:pPr>
+      <w:r>
+        <w:rPr>
+          <w:rFonts w:ascii="Garamond" w:hAnsi="Garamond"/>
+          <w:sz w:val="28"/>
+          <w:szCs w:val="28"/>
+        </w:rPr>
+        <w:t>El sistema notifica por correo y plataforma a los invitados del turno.</w:t>
       </w:r>
     </w:p>
     <w:p>
       <w:pPr>
         <w:numPr>
           <w:ilvl w:val="0"/>
-          <w:numId w:val="6"/>
+          <w:numId w:val="47"/>
         </w:numPr>
-        <w:rPr>
-          <w:rFonts w:ascii="Garamond" w:hAnsi="Garamond"/>
-          <w:sz w:val="28"/>
-          <w:szCs w:val="28"/>
-        </w:rPr>
-      </w:pPr>
-      <w:r>
-        <w:rPr>
-          <w:rFonts w:ascii="Garamond" w:hAnsi="Garamond"/>
-          <w:b/>
-          <w:bCs/>
-          <w:sz w:val="28"/>
-          <w:szCs w:val="28"/>
-        </w:rPr>
-        <w:t>RF10:</w:t>
-      </w:r>
-      <w:r>
-        <w:rPr>
-          <w:rFonts w:ascii="Garamond" w:hAnsi="Garamond"/>
-          <w:sz w:val="28"/>
-          <w:szCs w:val="28"/>
-        </w:rPr>
-        <w:t xml:space="preserve"> Los invitados pueden aceptar o rechazar la invitación al turno.</w:t>
+        <w:tabs>
+          <w:tab w:val="clear" w:pos="928"/>
+          <w:tab w:val="num" w:pos="993"/>
+        </w:tabs>
+        <w:ind w:left="1276" w:hanging="992"/>
+        <w:rPr>
+          <w:rFonts w:ascii="Garamond" w:hAnsi="Garamond"/>
+          <w:sz w:val="28"/>
+          <w:szCs w:val="28"/>
+        </w:rPr>
+      </w:pPr>
+      <w:r>
+        <w:rPr>
+          <w:rFonts w:ascii="Garamond" w:hAnsi="Garamond"/>
+          <w:sz w:val="28"/>
+          <w:szCs w:val="28"/>
+        </w:rPr>
+        <w:t>Los invitados pueden aceptar o rechazar la invitación al turno.</w:t>
       </w:r>
     </w:p>
     <w:p>
@@ -6473,19 +6214,20 @@
     </w:p>
     <w:p>
       <w:pPr>
+        <w:pStyle w:val="Prrafodelista"/>
         <w:numPr>
           <w:ilvl w:val="0"/>
-          <w:numId w:val="6"/>
+          <w:numId w:val="48"/>
         </w:numPr>
-        <w:rPr>
-          <w:rFonts w:ascii="Garamond" w:hAnsi="Garamond"/>
-          <w:sz w:val="28"/>
-          <w:szCs w:val="28"/>
-        </w:rPr>
-      </w:pPr>
-      <w:r>
-        <w:rPr>
-          <w:rFonts w:ascii="Garamond" w:hAnsi="Garamond"/>
+        <w:ind w:left="567" w:hanging="283"/>
+        <w:rPr>
+          <w:rFonts w:ascii="Garamond" w:hAnsi="Garamond"/>
+          <w:sz w:val="28"/>
+          <w:szCs w:val="28"/>
+        </w:rPr>
+      </w:pPr>
+      <w:r>
+        <w:rPr>
           <w:noProof/>
         </w:rPr>
         <w:drawing>
@@ -7279,11 +7021,14 @@
       </w:r>
     </w:p>
     <w:p>
+      <w:bookmarkStart w:id="23" w:name="_Toc202029847"/>
+    </w:p>
+    <w:p>
       <w:pPr>
         <w:pStyle w:val="Ttulo3"/>
       </w:pPr>
-      <w:bookmarkStart w:id="23" w:name="_Toc202029847"/>
-      <w:r>
+      <w:r>
+        <w:lastRenderedPageBreak/>
         <w:t>CU</w:t>
       </w:r>
       <w:r>
@@ -7299,7 +7044,6 @@
         <w:rPr>
           <w:noProof/>
         </w:rPr>
-        <w:lastRenderedPageBreak/>
         <w:drawing>
           <wp:anchor distT="0" distB="0" distL="114300" distR="114300" simplePos="0" relativeHeight="251678720" behindDoc="0" locked="0" layoutInCell="1" allowOverlap="1" wp14:anchorId="6C8E9D5C" wp14:editId="5F94B94E">
             <wp:simplePos x="0" y="0"/>
@@ -7472,7 +7216,7 @@
           <w:noProof/>
         </w:rPr>
         <w:drawing>
-          <wp:anchor distT="0" distB="0" distL="114300" distR="114300" simplePos="0" relativeHeight="251680768" behindDoc="0" locked="0" layoutInCell="1" allowOverlap="1" wp14:anchorId="72843BC1" wp14:editId="4FE15A8C">
+          <wp:anchor distT="0" distB="0" distL="114300" distR="114300" simplePos="0" relativeHeight="251680768" behindDoc="0" locked="0" layoutInCell="1" allowOverlap="1" wp14:anchorId="72843BC1" wp14:editId="6AD23613">
             <wp:simplePos x="0" y="0"/>
             <wp:positionH relativeFrom="margin">
               <wp:posOffset>-989330</wp:posOffset>
@@ -7617,6 +7361,9 @@
         <w:pStyle w:val="Ttulo2"/>
       </w:pPr>
       <w:r>
+        <w:rPr>
+          <w:noProof/>
+        </w:rPr>
         <w:lastRenderedPageBreak/>
         <w:drawing>
           <wp:anchor distT="0" distB="0" distL="114300" distR="114300" simplePos="0" relativeHeight="251686912" behindDoc="0" locked="0" layoutInCell="1" allowOverlap="1" wp14:anchorId="52A8DEDA" wp14:editId="22F6AB18">
@@ -7675,6 +7422,9 @@
         </w:drawing>
       </w:r>
       <w:r>
+        <w:rPr>
+          <w:noProof/>
+        </w:rPr>
         <w:drawing>
           <wp:anchor distT="0" distB="0" distL="114300" distR="114300" simplePos="0" relativeHeight="251685888" behindDoc="0" locked="0" layoutInCell="1" allowOverlap="1" wp14:anchorId="2A9DA517" wp14:editId="532BFDB3">
             <wp:simplePos x="0" y="0"/>
@@ -7761,6 +7511,9 @@
         <w:pStyle w:val="Ttulo2"/>
       </w:pPr>
       <w:r>
+        <w:rPr>
+          <w:noProof/>
+        </w:rPr>
         <w:lastRenderedPageBreak/>
         <w:drawing>
           <wp:anchor distT="0" distB="0" distL="114300" distR="114300" simplePos="0" relativeHeight="251684864" behindDoc="0" locked="0" layoutInCell="1" allowOverlap="1" wp14:anchorId="51755C6A" wp14:editId="1C93DAD4">
@@ -7835,6 +7588,9 @@
         <w:pStyle w:val="Ttulo2"/>
       </w:pPr>
       <w:r>
+        <w:rPr>
+          <w:noProof/>
+        </w:rPr>
         <w:drawing>
           <wp:anchor distT="0" distB="0" distL="114300" distR="114300" simplePos="0" relativeHeight="251682816" behindDoc="0" locked="0" layoutInCell="1" allowOverlap="1" wp14:anchorId="14A07916" wp14:editId="0C076F55">
             <wp:simplePos x="0" y="0"/>
@@ -7906,6 +7662,9 @@
         <w:pStyle w:val="Ttulo2"/>
       </w:pPr>
       <w:r>
+        <w:rPr>
+          <w:noProof/>
+        </w:rPr>
         <w:lastRenderedPageBreak/>
         <w:drawing>
           <wp:anchor distT="0" distB="0" distL="114300" distR="114300" simplePos="0" relativeHeight="251683840" behindDoc="0" locked="0" layoutInCell="1" allowOverlap="1" wp14:anchorId="58F0F845" wp14:editId="0ADFC9BA">
@@ -7970,6 +7729,415 @@
         <w:t>5</w:t>
       </w:r>
     </w:p>
+    <w:p/>
+    <w:p>
+      <w:pPr>
+        <w:pStyle w:val="Ttulo1"/>
+      </w:pPr>
+      <w:r>
+        <w:t>1. Gestión insegura de contraseñas</w:t>
+      </w:r>
+    </w:p>
+    <w:p>
+      <w:pPr>
+        <w:pStyle w:val="Ttulo2"/>
+      </w:pPr>
+      <w:r>
+        <w:t>Problema:</w:t>
+      </w:r>
+    </w:p>
+    <w:p>
+      <w:r>
+        <w:t>Las contraseñas de los usuarios pueden estar almacenadas en texto plano o con algoritmos de hash inseguros, exponiendo la información ante una brecha de datos.</w:t>
+      </w:r>
+    </w:p>
+    <w:p>
+      <w:pPr>
+        <w:pStyle w:val="Ttulo2"/>
+      </w:pPr>
+      <w:r>
+        <w:t>Contramedida:</w:t>
+      </w:r>
+    </w:p>
+    <w:p>
+      <w:r>
+        <w:t>Utilizar algoritmos de hash robustos como bcrypt, Argon2 o scrypt, configurando un nivel de dificultad adecuado. Nunca almacenar la contraseña original.</w:t>
+      </w:r>
+    </w:p>
+    <w:p>
+      <w:pPr>
+        <w:pStyle w:val="Ttulo2"/>
+      </w:pPr>
+      <w:r>
+        <w:t>Implementación:</w:t>
+      </w:r>
+    </w:p>
+    <w:p>
+      <w:pPr>
+        <w:pStyle w:val="Prrafodelista"/>
+        <w:numPr>
+          <w:ilvl w:val="0"/>
+          <w:numId w:val="49"/>
+        </w:numPr>
+      </w:pPr>
+      <w:r>
+        <w:t>Instalar la librería `bcrypt` (`npm install bcrypt`).</w:t>
+      </w:r>
+    </w:p>
+    <w:p>
+      <w:pPr>
+        <w:pStyle w:val="Prrafodelista"/>
+        <w:numPr>
+          <w:ilvl w:val="0"/>
+          <w:numId w:val="49"/>
+        </w:numPr>
+      </w:pPr>
+      <w:r>
+        <w:t>Modificar el backend para hashear la contraseña antes de guardarla y comparar hashes al autenticar.</w:t>
+      </w:r>
+    </w:p>
+    <w:p>
+      <w:pPr>
+        <w:pStyle w:val="Prrafodelista"/>
+        <w:numPr>
+          <w:ilvl w:val="0"/>
+          <w:numId w:val="49"/>
+        </w:numPr>
+      </w:pPr>
+      <w:r>
+        <w:t>Revisar el modelo de usuario y los endpoints de registro/login.</w:t>
+      </w:r>
+    </w:p>
+    <w:p/>
+    <w:p>
+      <w:pPr>
+        <w:pStyle w:val="Ttulo1"/>
+      </w:pPr>
+      <w:r>
+        <w:t>2. Falta de validación y sanitización de entradas</w:t>
+      </w:r>
+    </w:p>
+    <w:p>
+      <w:pPr>
+        <w:pStyle w:val="Ttulo2"/>
+      </w:pPr>
+      <w:r>
+        <w:lastRenderedPageBreak/>
+        <w:t>Problema</w:t>
+      </w:r>
+      <w:r>
+        <w:t>:</w:t>
+      </w:r>
+    </w:p>
+    <w:p>
+      <w:r>
+        <w:t>La ausencia de validación permite ataques como SQL Injection y Cross-Site Scripting (XSS).</w:t>
+      </w:r>
+    </w:p>
+    <w:p>
+      <w:pPr>
+        <w:pStyle w:val="Ttulo2"/>
+      </w:pPr>
+      <w:r>
+        <w:t>Contramedida</w:t>
+      </w:r>
+      <w:r>
+        <w:t>:</w:t>
+      </w:r>
+    </w:p>
+    <w:p>
+      <w:r>
+        <w:t>Validar y sanitizar todos los datos recibidos del usuario. Utilizar ORM seguro (por ejemplo, Sequelize) y escapar datos en el frontend.</w:t>
+      </w:r>
+    </w:p>
+    <w:p>
+      <w:pPr>
+        <w:pStyle w:val="Ttulo2"/>
+      </w:pPr>
+      <w:r>
+        <w:t>Implementación</w:t>
+      </w:r>
+      <w:r>
+        <w:t>:</w:t>
+      </w:r>
+      <w:r>
+        <w:t xml:space="preserve"> </w:t>
+      </w:r>
+    </w:p>
+    <w:p>
+      <w:pPr>
+        <w:pStyle w:val="Prrafodelista"/>
+        <w:numPr>
+          <w:ilvl w:val="0"/>
+          <w:numId w:val="49"/>
+        </w:numPr>
+      </w:pPr>
+      <w:r>
+        <w:t>Usar librerías como `zod` o `joi` para validar datos en backend y frontend.</w:t>
+      </w:r>
+    </w:p>
+    <w:p>
+      <w:pPr>
+        <w:pStyle w:val="Prrafodelista"/>
+        <w:numPr>
+          <w:ilvl w:val="0"/>
+          <w:numId w:val="49"/>
+        </w:numPr>
+      </w:pPr>
+      <w:r>
+        <w:t>Revisar todos los formularios y endpoints para agregar validaciones.</w:t>
+      </w:r>
+    </w:p>
+    <w:p>
+      <w:pPr>
+        <w:pStyle w:val="Prrafodelista"/>
+        <w:numPr>
+          <w:ilvl w:val="0"/>
+          <w:numId w:val="50"/>
+        </w:numPr>
+      </w:pPr>
+      <w:r>
+        <w:t>Configurar el ORM para evitar consultas inseguras.</w:t>
+      </w:r>
+    </w:p>
+    <w:p/>
+    <w:p>
+      <w:pPr>
+        <w:pStyle w:val="Ttulo1"/>
+      </w:pPr>
+      <w:r>
+        <w:t>3. Gestión deficiente de sesiones y tokens</w:t>
+      </w:r>
+    </w:p>
+    <w:p>
+      <w:pPr>
+        <w:pStyle w:val="Ttulo2"/>
+      </w:pPr>
+      <w:r>
+        <w:t>Problema:</w:t>
+      </w:r>
+    </w:p>
+    <w:p>
+      <w:r>
+        <w:t>Sesiones inseguras pueden ser secuestradas por atacantes.</w:t>
+      </w:r>
+    </w:p>
+    <w:p>
+      <w:pPr>
+        <w:pStyle w:val="Ttulo2"/>
+      </w:pPr>
+      <w:r>
+        <w:t>Contramedida:</w:t>
+      </w:r>
+    </w:p>
+    <w:p>
+      <w:r>
+        <w:t>Utilizar cookies seguras (`httpOnly`, `secure`, `SameSite`), implementar expiración y rotación de tokens, y evitar almacenar tokens en localStorage.</w:t>
+      </w:r>
+    </w:p>
+    <w:p>
+      <w:pPr>
+        <w:pStyle w:val="Ttulo2"/>
+      </w:pPr>
+      <w:r>
+        <w:t>Implementación:</w:t>
+      </w:r>
+    </w:p>
+    <w:p>
+      <w:pPr>
+        <w:pStyle w:val="Prrafodelista"/>
+        <w:numPr>
+          <w:ilvl w:val="0"/>
+          <w:numId w:val="49"/>
+        </w:numPr>
+      </w:pPr>
+      <w:r>
+        <w:t>Configurar cookies en el backend con los flags mencionados.</w:t>
+      </w:r>
+    </w:p>
+    <w:p>
+      <w:pPr>
+        <w:pStyle w:val="Prrafodelista"/>
+        <w:numPr>
+          <w:ilvl w:val="0"/>
+          <w:numId w:val="49"/>
+        </w:numPr>
+      </w:pPr>
+      <w:r>
+        <w:t>Usar JWT con expiración y refresco.</w:t>
+      </w:r>
+    </w:p>
+    <w:p>
+      <w:pPr>
+        <w:pStyle w:val="Prrafodelista"/>
+        <w:numPr>
+          <w:ilvl w:val="0"/>
+          <w:numId w:val="49"/>
+        </w:numPr>
+      </w:pPr>
+      <w:r>
+        <w:t>Revisar el flujo de login/logout y almacenamiento de sesión.</w:t>
+      </w:r>
+    </w:p>
+    <w:p/>
+    <w:p>
+      <w:pPr>
+        <w:pStyle w:val="Ttulo1"/>
+      </w:pPr>
+      <w:r>
+        <w:t>4. Falta de control de acceso y autorización</w:t>
+      </w:r>
+    </w:p>
+    <w:p>
+      <w:pPr>
+        <w:pStyle w:val="Ttulo2"/>
+      </w:pPr>
+      <w:r>
+        <w:t>Problema:</w:t>
+      </w:r>
+    </w:p>
+    <w:p>
+      <w:r>
+        <w:t>Usuarios pueden acceder a recursos o acciones que no les corresponden.</w:t>
+      </w:r>
+    </w:p>
+    <w:p>
+      <w:pPr>
+        <w:pStyle w:val="Ttulo2"/>
+      </w:pPr>
+      <w:r>
+        <w:t>Contramedida:</w:t>
+      </w:r>
+    </w:p>
+    <w:p>
+      <w:r>
+        <w:t>Implementar middleware de autorización en el backend y verificar el rol y permisos del usuario en cada endpoint sensible.</w:t>
+      </w:r>
+    </w:p>
+    <w:p>
+      <w:pPr>
+        <w:pStyle w:val="Ttulo2"/>
+      </w:pPr>
+      <w:r>
+        <w:lastRenderedPageBreak/>
+        <w:t>Implementación:</w:t>
+      </w:r>
+    </w:p>
+    <w:p>
+      <w:pPr>
+        <w:pStyle w:val="Prrafodelista"/>
+        <w:numPr>
+          <w:ilvl w:val="0"/>
+          <w:numId w:val="49"/>
+        </w:numPr>
+      </w:pPr>
+      <w:r>
+        <w:t>Usar middlewares en Express/Next.js para chequear permisos.</w:t>
+      </w:r>
+    </w:p>
+    <w:p>
+      <w:pPr>
+        <w:pStyle w:val="Prrafodelista"/>
+        <w:numPr>
+          <w:ilvl w:val="0"/>
+          <w:numId w:val="49"/>
+        </w:numPr>
+      </w:pPr>
+      <w:r>
+        <w:t>Definir roles y permisos en la base de datos y en el código.</w:t>
+      </w:r>
+    </w:p>
+    <w:p>
+      <w:pPr>
+        <w:pStyle w:val="Prrafodelista"/>
+        <w:numPr>
+          <w:ilvl w:val="0"/>
+          <w:numId w:val="49"/>
+        </w:numPr>
+      </w:pPr>
+      <w:r>
+        <w:t>Revisar todos los endpoints protegidos.</w:t>
+      </w:r>
+    </w:p>
+    <w:p/>
+    <w:p>
+      <w:pPr>
+        <w:pStyle w:val="Ttulo1"/>
+      </w:pPr>
+      <w:r>
+        <w:t>5. Exposición de información sensible en errores o logs</w:t>
+      </w:r>
+    </w:p>
+    <w:p>
+      <w:pPr>
+        <w:pStyle w:val="Ttulo2"/>
+      </w:pPr>
+      <w:r>
+        <w:t>Problema:</w:t>
+      </w:r>
+    </w:p>
+    <w:p>
+      <w:r>
+        <w:t>Mensajes de error detallados pueden revelar información interna del sistema.</w:t>
+      </w:r>
+    </w:p>
+    <w:p>
+      <w:pPr>
+        <w:pStyle w:val="Ttulo2"/>
+      </w:pPr>
+      <w:r>
+        <w:t>Contramedida:</w:t>
+      </w:r>
+    </w:p>
+    <w:p>
+      <w:r>
+        <w:t>Mostrar mensajes genéricos al usuario y loguear detalles solo en el servidor. Configurar el entorno para no mostrar stack traces en producción.</w:t>
+      </w:r>
+    </w:p>
+    <w:p>
+      <w:pPr>
+        <w:pStyle w:val="Ttulo2"/>
+      </w:pPr>
+      <w:r>
+        <w:t>Implementación:</w:t>
+      </w:r>
+    </w:p>
+    <w:p>
+      <w:pPr>
+        <w:pStyle w:val="Prrafodelista"/>
+        <w:numPr>
+          <w:ilvl w:val="0"/>
+          <w:numId w:val="49"/>
+        </w:numPr>
+      </w:pPr>
+      <w:r>
+        <w:t>Revisar el manejo de errores en backend y frontend.</w:t>
+      </w:r>
+    </w:p>
+    <w:p>
+      <w:pPr>
+        <w:pStyle w:val="Prrafodelista"/>
+        <w:numPr>
+          <w:ilvl w:val="0"/>
+          <w:numId w:val="49"/>
+        </w:numPr>
+      </w:pPr>
+      <w:r>
+        <w:t>Usar variables de entorno para diferenciar entre desarrollo y producción.</w:t>
+      </w:r>
+    </w:p>
+    <w:p>
+      <w:pPr>
+        <w:pStyle w:val="Prrafodelista"/>
+        <w:numPr>
+          <w:ilvl w:val="0"/>
+          <w:numId w:val="49"/>
+        </w:numPr>
+      </w:pPr>
+      <w:r>
+        <w:t>Configurar herramientas de logging como `winston` o `bunyan`.</w:t>
+      </w:r>
+    </w:p>
     <w:sectPr>
       <w:pgSz w:w="11906" w:h="16838"/>
       <w:pgMar w:top="1417" w:right="1701" w:bottom="1417" w:left="1701" w:header="708" w:footer="708" w:gutter="0"/>
@@ -8035,21 +8203,24 @@
   <w:abstractNum w:abstractNumId="0" w15:restartNumberingAfterBreak="0">
     <w:nsid w:val="048D38AA"/>
     <w:multiLevelType w:val="multilevel"/>
-    <w:tmpl w:val="0EEE1176"/>
+    <w:tmpl w:val="D332ACF2"/>
     <w:lvl w:ilvl="0">
       <w:start w:val="1"/>
-      <w:numFmt w:val="bullet"/>
-      <w:lvlText w:val=""/>
-      <w:lvlJc w:val="left"/>
-      <w:pPr>
-        <w:tabs>
-          <w:tab w:val="num" w:pos="720"/>
-        </w:tabs>
-        <w:ind w:left="720" w:hanging="360"/>
-      </w:pPr>
-      <w:rPr>
-        <w:rFonts w:ascii="Symbol" w:hAnsi="Symbol" w:hint="default"/>
-        <w:sz w:val="20"/>
+      <w:numFmt w:val="decimal"/>
+      <w:lvlText w:val="● RF%1:"/>
+      <w:lvlJc w:val="left"/>
+      <w:pPr>
+        <w:tabs>
+          <w:tab w:val="num" w:pos="928"/>
+        </w:tabs>
+        <w:ind w:left="928" w:hanging="360"/>
+      </w:pPr>
+      <w:rPr>
+        <w:rFonts w:hint="default"/>
+        <w:b/>
+        <w:bCs/>
+        <w:sz w:val="28"/>
+        <w:szCs w:val="40"/>
       </w:rPr>
     </w:lvl>
     <w:lvl w:ilvl="1" w:tentative="1">
@@ -9226,6 +9397,119 @@
     </w:lvl>
   </w:abstractNum>
   <w:abstractNum w:abstractNumId="9" w15:restartNumberingAfterBreak="0">
+    <w:nsid w:val="19CE1B44"/>
+    <w:multiLevelType w:val="hybridMultilevel"/>
+    <w:tmpl w:val="77FA2FEA"/>
+    <w:lvl w:ilvl="0" w:tplc="0C0A0001">
+      <w:start w:val="1"/>
+      <w:numFmt w:val="bullet"/>
+      <w:lvlText w:val=""/>
+      <w:lvlJc w:val="left"/>
+      <w:pPr>
+        <w:ind w:left="720" w:hanging="360"/>
+      </w:pPr>
+      <w:rPr>
+        <w:rFonts w:ascii="Symbol" w:hAnsi="Symbol" w:hint="default"/>
+      </w:rPr>
+    </w:lvl>
+    <w:lvl w:ilvl="1" w:tplc="0C0A0003" w:tentative="1">
+      <w:start w:val="1"/>
+      <w:numFmt w:val="bullet"/>
+      <w:lvlText w:val="o"/>
+      <w:lvlJc w:val="left"/>
+      <w:pPr>
+        <w:ind w:left="1440" w:hanging="360"/>
+      </w:pPr>
+      <w:rPr>
+        <w:rFonts w:ascii="Courier New" w:hAnsi="Courier New" w:cs="Courier New" w:hint="default"/>
+      </w:rPr>
+    </w:lvl>
+    <w:lvl w:ilvl="2" w:tplc="0C0A0005" w:tentative="1">
+      <w:start w:val="1"/>
+      <w:numFmt w:val="bullet"/>
+      <w:lvlText w:val=""/>
+      <w:lvlJc w:val="left"/>
+      <w:pPr>
+        <w:ind w:left="2160" w:hanging="360"/>
+      </w:pPr>
+      <w:rPr>
+        <w:rFonts w:ascii="Wingdings" w:hAnsi="Wingdings" w:hint="default"/>
+      </w:rPr>
+    </w:lvl>
+    <w:lvl w:ilvl="3" w:tplc="0C0A0001" w:tentative="1">
+      <w:start w:val="1"/>
+      <w:numFmt w:val="bullet"/>
+      <w:lvlText w:val=""/>
+      <w:lvlJc w:val="left"/>
+      <w:pPr>
+        <w:ind w:left="2880" w:hanging="360"/>
+      </w:pPr>
+      <w:rPr>
+        <w:rFonts w:ascii="Symbol" w:hAnsi="Symbol" w:hint="default"/>
+      </w:rPr>
+    </w:lvl>
+    <w:lvl w:ilvl="4" w:tplc="0C0A0003" w:tentative="1">
+      <w:start w:val="1"/>
+      <w:numFmt w:val="bullet"/>
+      <w:lvlText w:val="o"/>
+      <w:lvlJc w:val="left"/>
+      <w:pPr>
+        <w:ind w:left="3600" w:hanging="360"/>
+      </w:pPr>
+      <w:rPr>
+        <w:rFonts w:ascii="Courier New" w:hAnsi="Courier New" w:cs="Courier New" w:hint="default"/>
+      </w:rPr>
+    </w:lvl>
+    <w:lvl w:ilvl="5" w:tplc="0C0A0005" w:tentative="1">
+      <w:start w:val="1"/>
+      <w:numFmt w:val="bullet"/>
+      <w:lvlText w:val=""/>
+      <w:lvlJc w:val="left"/>
+      <w:pPr>
+        <w:ind w:left="4320" w:hanging="360"/>
+      </w:pPr>
+      <w:rPr>
+        <w:rFonts w:ascii="Wingdings" w:hAnsi="Wingdings" w:hint="default"/>
+      </w:rPr>
+    </w:lvl>
+    <w:lvl w:ilvl="6" w:tplc="0C0A0001" w:tentative="1">
+      <w:start w:val="1"/>
+      <w:numFmt w:val="bullet"/>
+      <w:lvlText w:val=""/>
+      <w:lvlJc w:val="left"/>
+      <w:pPr>
+        <w:ind w:left="5040" w:hanging="360"/>
+      </w:pPr>
+      <w:rPr>
+        <w:rFonts w:ascii="Symbol" w:hAnsi="Symbol" w:hint="default"/>
+      </w:rPr>
+    </w:lvl>
+    <w:lvl w:ilvl="7" w:tplc="0C0A0003" w:tentative="1">
+      <w:start w:val="1"/>
+      <w:numFmt w:val="bullet"/>
+      <w:lvlText w:val="o"/>
+      <w:lvlJc w:val="left"/>
+      <w:pPr>
+        <w:ind w:left="5760" w:hanging="360"/>
+      </w:pPr>
+      <w:rPr>
+        <w:rFonts w:ascii="Courier New" w:hAnsi="Courier New" w:cs="Courier New" w:hint="default"/>
+      </w:rPr>
+    </w:lvl>
+    <w:lvl w:ilvl="8" w:tplc="0C0A0005" w:tentative="1">
+      <w:start w:val="1"/>
+      <w:numFmt w:val="bullet"/>
+      <w:lvlText w:val=""/>
+      <w:lvlJc w:val="left"/>
+      <w:pPr>
+        <w:ind w:left="6480" w:hanging="360"/>
+      </w:pPr>
+      <w:rPr>
+        <w:rFonts w:ascii="Wingdings" w:hAnsi="Wingdings" w:hint="default"/>
+      </w:rPr>
+    </w:lvl>
+  </w:abstractNum>
+  <w:abstractNum w:abstractNumId="10" w15:restartNumberingAfterBreak="0">
     <w:nsid w:val="19FF792A"/>
     <w:multiLevelType w:val="multilevel"/>
     <w:tmpl w:val="015A2A8E"/>
@@ -9338,7 +9622,7 @@
       </w:pPr>
     </w:lvl>
   </w:abstractNum>
-  <w:abstractNum w:abstractNumId="10" w15:restartNumberingAfterBreak="0">
+  <w:abstractNum w:abstractNumId="11" w15:restartNumberingAfterBreak="0">
     <w:nsid w:val="1D917247"/>
     <w:multiLevelType w:val="hybridMultilevel"/>
     <w:tmpl w:val="A776F5BE"/>
@@ -9451,7 +9735,7 @@
       </w:rPr>
     </w:lvl>
   </w:abstractNum>
-  <w:abstractNum w:abstractNumId="11" w15:restartNumberingAfterBreak="0">
+  <w:abstractNum w:abstractNumId="12" w15:restartNumberingAfterBreak="0">
     <w:nsid w:val="227519AE"/>
     <w:multiLevelType w:val="multilevel"/>
     <w:tmpl w:val="C9987A34"/>
@@ -9600,7 +9884,120 @@
       </w:rPr>
     </w:lvl>
   </w:abstractNum>
-  <w:abstractNum w:abstractNumId="12" w15:restartNumberingAfterBreak="0">
+  <w:abstractNum w:abstractNumId="13" w15:restartNumberingAfterBreak="0">
+    <w:nsid w:val="2359455A"/>
+    <w:multiLevelType w:val="hybridMultilevel"/>
+    <w:tmpl w:val="BF663B14"/>
+    <w:lvl w:ilvl="0" w:tplc="0C0A0001">
+      <w:start w:val="1"/>
+      <w:numFmt w:val="bullet"/>
+      <w:lvlText w:val=""/>
+      <w:lvlJc w:val="left"/>
+      <w:pPr>
+        <w:ind w:left="720" w:hanging="360"/>
+      </w:pPr>
+      <w:rPr>
+        <w:rFonts w:ascii="Symbol" w:hAnsi="Symbol" w:hint="default"/>
+      </w:rPr>
+    </w:lvl>
+    <w:lvl w:ilvl="1" w:tplc="0C0A0003" w:tentative="1">
+      <w:start w:val="1"/>
+      <w:numFmt w:val="bullet"/>
+      <w:lvlText w:val="o"/>
+      <w:lvlJc w:val="left"/>
+      <w:pPr>
+        <w:ind w:left="1440" w:hanging="360"/>
+      </w:pPr>
+      <w:rPr>
+        <w:rFonts w:ascii="Courier New" w:hAnsi="Courier New" w:cs="Courier New" w:hint="default"/>
+      </w:rPr>
+    </w:lvl>
+    <w:lvl w:ilvl="2" w:tplc="0C0A0005" w:tentative="1">
+      <w:start w:val="1"/>
+      <w:numFmt w:val="bullet"/>
+      <w:lvlText w:val=""/>
+      <w:lvlJc w:val="left"/>
+      <w:pPr>
+        <w:ind w:left="2160" w:hanging="360"/>
+      </w:pPr>
+      <w:rPr>
+        <w:rFonts w:ascii="Wingdings" w:hAnsi="Wingdings" w:hint="default"/>
+      </w:rPr>
+    </w:lvl>
+    <w:lvl w:ilvl="3" w:tplc="0C0A0001" w:tentative="1">
+      <w:start w:val="1"/>
+      <w:numFmt w:val="bullet"/>
+      <w:lvlText w:val=""/>
+      <w:lvlJc w:val="left"/>
+      <w:pPr>
+        <w:ind w:left="2880" w:hanging="360"/>
+      </w:pPr>
+      <w:rPr>
+        <w:rFonts w:ascii="Symbol" w:hAnsi="Symbol" w:hint="default"/>
+      </w:rPr>
+    </w:lvl>
+    <w:lvl w:ilvl="4" w:tplc="0C0A0003" w:tentative="1">
+      <w:start w:val="1"/>
+      <w:numFmt w:val="bullet"/>
+      <w:lvlText w:val="o"/>
+      <w:lvlJc w:val="left"/>
+      <w:pPr>
+        <w:ind w:left="3600" w:hanging="360"/>
+      </w:pPr>
+      <w:rPr>
+        <w:rFonts w:ascii="Courier New" w:hAnsi="Courier New" w:cs="Courier New" w:hint="default"/>
+      </w:rPr>
+    </w:lvl>
+    <w:lvl w:ilvl="5" w:tplc="0C0A0005" w:tentative="1">
+      <w:start w:val="1"/>
+      <w:numFmt w:val="bullet"/>
+      <w:lvlText w:val=""/>
+      <w:lvlJc w:val="left"/>
+      <w:pPr>
+        <w:ind w:left="4320" w:hanging="360"/>
+      </w:pPr>
+      <w:rPr>
+        <w:rFonts w:ascii="Wingdings" w:hAnsi="Wingdings" w:hint="default"/>
+      </w:rPr>
+    </w:lvl>
+    <w:lvl w:ilvl="6" w:tplc="0C0A0001" w:tentative="1">
+      <w:start w:val="1"/>
+      <w:numFmt w:val="bullet"/>
+      <w:lvlText w:val=""/>
+      <w:lvlJc w:val="left"/>
+      <w:pPr>
+        <w:ind w:left="5040" w:hanging="360"/>
+      </w:pPr>
+      <w:rPr>
+        <w:rFonts w:ascii="Symbol" w:hAnsi="Symbol" w:hint="default"/>
+      </w:rPr>
+    </w:lvl>
+    <w:lvl w:ilvl="7" w:tplc="0C0A0003" w:tentative="1">
+      <w:start w:val="1"/>
+      <w:numFmt w:val="bullet"/>
+      <w:lvlText w:val="o"/>
+      <w:lvlJc w:val="left"/>
+      <w:pPr>
+        <w:ind w:left="5760" w:hanging="360"/>
+      </w:pPr>
+      <w:rPr>
+        <w:rFonts w:ascii="Courier New" w:hAnsi="Courier New" w:cs="Courier New" w:hint="default"/>
+      </w:rPr>
+    </w:lvl>
+    <w:lvl w:ilvl="8" w:tplc="0C0A0005" w:tentative="1">
+      <w:start w:val="1"/>
+      <w:numFmt w:val="bullet"/>
+      <w:lvlText w:val=""/>
+      <w:lvlJc w:val="left"/>
+      <w:pPr>
+        <w:ind w:left="6480" w:hanging="360"/>
+      </w:pPr>
+      <w:rPr>
+        <w:rFonts w:ascii="Wingdings" w:hAnsi="Wingdings" w:hint="default"/>
+      </w:rPr>
+    </w:lvl>
+  </w:abstractNum>
+  <w:abstractNum w:abstractNumId="14" w15:restartNumberingAfterBreak="0">
     <w:nsid w:val="23A35F4A"/>
     <w:multiLevelType w:val="multilevel"/>
     <w:tmpl w:val="E006F892"/>
@@ -9713,7 +10110,7 @@
       </w:pPr>
     </w:lvl>
   </w:abstractNum>
-  <w:abstractNum w:abstractNumId="13" w15:restartNumberingAfterBreak="0">
+  <w:abstractNum w:abstractNumId="15" w15:restartNumberingAfterBreak="0">
     <w:nsid w:val="24766FD0"/>
     <w:multiLevelType w:val="multilevel"/>
     <w:tmpl w:val="5DE8F2E0"/>
@@ -9858,7 +10255,7 @@
       </w:rPr>
     </w:lvl>
   </w:abstractNum>
-  <w:abstractNum w:abstractNumId="14" w15:restartNumberingAfterBreak="0">
+  <w:abstractNum w:abstractNumId="16" w15:restartNumberingAfterBreak="0">
     <w:nsid w:val="27053777"/>
     <w:multiLevelType w:val="multilevel"/>
     <w:tmpl w:val="4044C54A"/>
@@ -10007,7 +10404,269 @@
       </w:rPr>
     </w:lvl>
   </w:abstractNum>
-  <w:abstractNum w:abstractNumId="15" w15:restartNumberingAfterBreak="0">
+  <w:abstractNum w:abstractNumId="17" w15:restartNumberingAfterBreak="0">
+    <w:nsid w:val="2D5C57BC"/>
+    <w:multiLevelType w:val="hybridMultilevel"/>
+    <w:tmpl w:val="DB5C0D44"/>
+    <w:lvl w:ilvl="0" w:tplc="5352E100">
+      <w:start w:val="1"/>
+      <w:numFmt w:val="bullet"/>
+      <w:lvlText w:val=""/>
+      <w:lvlJc w:val="left"/>
+      <w:pPr>
+        <w:ind w:left="720" w:hanging="360"/>
+      </w:pPr>
+    </w:lvl>
+    <w:lvl w:ilvl="1" w:tplc="0C0A0003" w:tentative="1">
+      <w:start w:val="1"/>
+      <w:numFmt w:val="bullet"/>
+      <w:lvlText w:val="o"/>
+      <w:lvlJc w:val="left"/>
+      <w:pPr>
+        <w:ind w:left="1440" w:hanging="360"/>
+      </w:pPr>
+      <w:rPr>
+        <w:rFonts w:ascii="Courier New" w:hAnsi="Courier New" w:cs="Courier New" w:hint="default"/>
+      </w:rPr>
+    </w:lvl>
+    <w:lvl w:ilvl="2" w:tplc="0C0A0005" w:tentative="1">
+      <w:start w:val="1"/>
+      <w:numFmt w:val="bullet"/>
+      <w:lvlText w:val=""/>
+      <w:lvlJc w:val="left"/>
+      <w:pPr>
+        <w:ind w:left="2160" w:hanging="360"/>
+      </w:pPr>
+      <w:rPr>
+        <w:rFonts w:ascii="Wingdings" w:hAnsi="Wingdings" w:hint="default"/>
+      </w:rPr>
+    </w:lvl>
+    <w:lvl w:ilvl="3" w:tplc="0C0A0001" w:tentative="1">
+      <w:start w:val="1"/>
+      <w:numFmt w:val="bullet"/>
+      <w:lvlText w:val=""/>
+      <w:lvlJc w:val="left"/>
+      <w:pPr>
+        <w:ind w:left="2880" w:hanging="360"/>
+      </w:pPr>
+      <w:rPr>
+        <w:rFonts w:ascii="Symbol" w:hAnsi="Symbol" w:hint="default"/>
+      </w:rPr>
+    </w:lvl>
+    <w:lvl w:ilvl="4" w:tplc="0C0A0003" w:tentative="1">
+      <w:start w:val="1"/>
+      <w:numFmt w:val="bullet"/>
+      <w:lvlText w:val="o"/>
+      <w:lvlJc w:val="left"/>
+      <w:pPr>
+        <w:ind w:left="3600" w:hanging="360"/>
+      </w:pPr>
+      <w:rPr>
+        <w:rFonts w:ascii="Courier New" w:hAnsi="Courier New" w:cs="Courier New" w:hint="default"/>
+      </w:rPr>
+    </w:lvl>
+    <w:lvl w:ilvl="5" w:tplc="0C0A0005" w:tentative="1">
+      <w:start w:val="1"/>
+      <w:numFmt w:val="bullet"/>
+      <w:lvlText w:val=""/>
+      <w:lvlJc w:val="left"/>
+      <w:pPr>
+        <w:ind w:left="4320" w:hanging="360"/>
+      </w:pPr>
+      <w:rPr>
+        <w:rFonts w:ascii="Wingdings" w:hAnsi="Wingdings" w:hint="default"/>
+      </w:rPr>
+    </w:lvl>
+    <w:lvl w:ilvl="6" w:tplc="0C0A0001" w:tentative="1">
+      <w:start w:val="1"/>
+      <w:numFmt w:val="bullet"/>
+      <w:lvlText w:val=""/>
+      <w:lvlJc w:val="left"/>
+      <w:pPr>
+        <w:ind w:left="5040" w:hanging="360"/>
+      </w:pPr>
+      <w:rPr>
+        <w:rFonts w:ascii="Symbol" w:hAnsi="Symbol" w:hint="default"/>
+      </w:rPr>
+    </w:lvl>
+    <w:lvl w:ilvl="7" w:tplc="0C0A0003" w:tentative="1">
+      <w:start w:val="1"/>
+      <w:numFmt w:val="bullet"/>
+      <w:lvlText w:val="o"/>
+      <w:lvlJc w:val="left"/>
+      <w:pPr>
+        <w:ind w:left="5760" w:hanging="360"/>
+      </w:pPr>
+      <w:rPr>
+        <w:rFonts w:ascii="Courier New" w:hAnsi="Courier New" w:cs="Courier New" w:hint="default"/>
+      </w:rPr>
+    </w:lvl>
+    <w:lvl w:ilvl="8" w:tplc="0C0A0005" w:tentative="1">
+      <w:start w:val="1"/>
+      <w:numFmt w:val="bullet"/>
+      <w:lvlText w:val=""/>
+      <w:lvlJc w:val="left"/>
+      <w:pPr>
+        <w:ind w:left="6480" w:hanging="360"/>
+      </w:pPr>
+      <w:rPr>
+        <w:rFonts w:ascii="Wingdings" w:hAnsi="Wingdings" w:hint="default"/>
+      </w:rPr>
+    </w:lvl>
+  </w:abstractNum>
+  <w:abstractNum w:abstractNumId="18" w15:restartNumberingAfterBreak="0">
+    <w:nsid w:val="30FA2C8A"/>
+    <w:multiLevelType w:val="multilevel"/>
+    <w:tmpl w:val="C6205184"/>
+    <w:lvl w:ilvl="0">
+      <w:start w:val="1"/>
+      <w:numFmt w:val="decimal"/>
+      <w:lvlText w:val="● RB%1:"/>
+      <w:lvlJc w:val="left"/>
+      <w:pPr>
+        <w:tabs>
+          <w:tab w:val="num" w:pos="720"/>
+        </w:tabs>
+        <w:ind w:left="720" w:hanging="360"/>
+      </w:pPr>
+      <w:rPr>
+        <w:rFonts w:hint="default"/>
+        <w:b/>
+        <w:bCs/>
+        <w:sz w:val="28"/>
+        <w:szCs w:val="40"/>
+      </w:rPr>
+    </w:lvl>
+    <w:lvl w:ilvl="1" w:tentative="1">
+      <w:start w:val="1"/>
+      <w:numFmt w:val="bullet"/>
+      <w:lvlText w:val="o"/>
+      <w:lvlJc w:val="left"/>
+      <w:pPr>
+        <w:tabs>
+          <w:tab w:val="num" w:pos="1440"/>
+        </w:tabs>
+        <w:ind w:left="1440" w:hanging="360"/>
+      </w:pPr>
+      <w:rPr>
+        <w:rFonts w:ascii="Courier New" w:hAnsi="Courier New" w:hint="default"/>
+        <w:sz w:val="20"/>
+      </w:rPr>
+    </w:lvl>
+    <w:lvl w:ilvl="2" w:tentative="1">
+      <w:start w:val="1"/>
+      <w:numFmt w:val="bullet"/>
+      <w:lvlText w:val=""/>
+      <w:lvlJc w:val="left"/>
+      <w:pPr>
+        <w:tabs>
+          <w:tab w:val="num" w:pos="2160"/>
+        </w:tabs>
+        <w:ind w:left="2160" w:hanging="360"/>
+      </w:pPr>
+      <w:rPr>
+        <w:rFonts w:ascii="Wingdings" w:hAnsi="Wingdings" w:hint="default"/>
+        <w:sz w:val="20"/>
+      </w:rPr>
+    </w:lvl>
+    <w:lvl w:ilvl="3" w:tentative="1">
+      <w:start w:val="1"/>
+      <w:numFmt w:val="bullet"/>
+      <w:lvlText w:val=""/>
+      <w:lvlJc w:val="left"/>
+      <w:pPr>
+        <w:tabs>
+          <w:tab w:val="num" w:pos="2880"/>
+        </w:tabs>
+        <w:ind w:left="2880" w:hanging="360"/>
+      </w:pPr>
+      <w:rPr>
+        <w:rFonts w:ascii="Wingdings" w:hAnsi="Wingdings" w:hint="default"/>
+        <w:sz w:val="20"/>
+      </w:rPr>
+    </w:lvl>
+    <w:lvl w:ilvl="4" w:tentative="1">
+      <w:start w:val="1"/>
+      <w:numFmt w:val="bullet"/>
+      <w:lvlText w:val=""/>
+      <w:lvlJc w:val="left"/>
+      <w:pPr>
+        <w:tabs>
+          <w:tab w:val="num" w:pos="3600"/>
+        </w:tabs>
+        <w:ind w:left="3600" w:hanging="360"/>
+      </w:pPr>
+      <w:rPr>
+        <w:rFonts w:ascii="Wingdings" w:hAnsi="Wingdings" w:hint="default"/>
+        <w:sz w:val="20"/>
+      </w:rPr>
+    </w:lvl>
+    <w:lvl w:ilvl="5" w:tentative="1">
+      <w:start w:val="1"/>
+      <w:numFmt w:val="bullet"/>
+      <w:lvlText w:val=""/>
+      <w:lvlJc w:val="left"/>
+      <w:pPr>
+        <w:tabs>
+          <w:tab w:val="num" w:pos="4320"/>
+        </w:tabs>
+        <w:ind w:left="4320" w:hanging="360"/>
+      </w:pPr>
+      <w:rPr>
+        <w:rFonts w:ascii="Wingdings" w:hAnsi="Wingdings" w:hint="default"/>
+        <w:sz w:val="20"/>
+      </w:rPr>
+    </w:lvl>
+    <w:lvl w:ilvl="6" w:tentative="1">
+      <w:start w:val="1"/>
+      <w:numFmt w:val="bullet"/>
+      <w:lvlText w:val=""/>
+      <w:lvlJc w:val="left"/>
+      <w:pPr>
+        <w:tabs>
+          <w:tab w:val="num" w:pos="5040"/>
+        </w:tabs>
+        <w:ind w:left="5040" w:hanging="360"/>
+      </w:pPr>
+      <w:rPr>
+        <w:rFonts w:ascii="Wingdings" w:hAnsi="Wingdings" w:hint="default"/>
+        <w:sz w:val="20"/>
+      </w:rPr>
+    </w:lvl>
+    <w:lvl w:ilvl="7" w:tentative="1">
+      <w:start w:val="1"/>
+      <w:numFmt w:val="bullet"/>
+      <w:lvlText w:val=""/>
+      <w:lvlJc w:val="left"/>
+      <w:pPr>
+        <w:tabs>
+          <w:tab w:val="num" w:pos="5760"/>
+        </w:tabs>
+        <w:ind w:left="5760" w:hanging="360"/>
+      </w:pPr>
+      <w:rPr>
+        <w:rFonts w:ascii="Wingdings" w:hAnsi="Wingdings" w:hint="default"/>
+        <w:sz w:val="20"/>
+      </w:rPr>
+    </w:lvl>
+    <w:lvl w:ilvl="8" w:tentative="1">
+      <w:start w:val="1"/>
+      <w:numFmt w:val="bullet"/>
+      <w:lvlText w:val=""/>
+      <w:lvlJc w:val="left"/>
+      <w:pPr>
+        <w:tabs>
+          <w:tab w:val="num" w:pos="6480"/>
+        </w:tabs>
+        <w:ind w:left="6480" w:hanging="360"/>
+      </w:pPr>
+      <w:rPr>
+        <w:rFonts w:ascii="Wingdings" w:hAnsi="Wingdings" w:hint="default"/>
+        <w:sz w:val="20"/>
+      </w:rPr>
+    </w:lvl>
+  </w:abstractNum>
+  <w:abstractNum w:abstractNumId="19" w15:restartNumberingAfterBreak="0">
     <w:nsid w:val="33016EC0"/>
     <w:multiLevelType w:val="multilevel"/>
     <w:tmpl w:val="5DE8F2E0"/>
@@ -10152,7 +10811,7 @@
       </w:rPr>
     </w:lvl>
   </w:abstractNum>
-  <w:abstractNum w:abstractNumId="16" w15:restartNumberingAfterBreak="0">
+  <w:abstractNum w:abstractNumId="20" w15:restartNumberingAfterBreak="0">
     <w:nsid w:val="3C320728"/>
     <w:multiLevelType w:val="multilevel"/>
     <w:tmpl w:val="6DD03D08"/>
@@ -10301,7 +10960,7 @@
       </w:rPr>
     </w:lvl>
   </w:abstractNum>
-  <w:abstractNum w:abstractNumId="17" w15:restartNumberingAfterBreak="0">
+  <w:abstractNum w:abstractNumId="21" w15:restartNumberingAfterBreak="0">
     <w:nsid w:val="3C7A5D49"/>
     <w:multiLevelType w:val="multilevel"/>
     <w:tmpl w:val="1CA8D558"/>
@@ -10414,7 +11073,7 @@
       </w:pPr>
     </w:lvl>
   </w:abstractNum>
-  <w:abstractNum w:abstractNumId="18" w15:restartNumberingAfterBreak="0">
+  <w:abstractNum w:abstractNumId="22" w15:restartNumberingAfterBreak="0">
     <w:nsid w:val="3F0C0238"/>
     <w:multiLevelType w:val="multilevel"/>
     <w:tmpl w:val="819812AE"/>
@@ -10563,7 +11222,7 @@
       </w:rPr>
     </w:lvl>
   </w:abstractNum>
-  <w:abstractNum w:abstractNumId="19" w15:restartNumberingAfterBreak="0">
+  <w:abstractNum w:abstractNumId="23" w15:restartNumberingAfterBreak="0">
     <w:nsid w:val="42A73C8E"/>
     <w:multiLevelType w:val="multilevel"/>
     <w:tmpl w:val="B358D37A"/>
@@ -10712,7 +11371,7 @@
       </w:rPr>
     </w:lvl>
   </w:abstractNum>
-  <w:abstractNum w:abstractNumId="20" w15:restartNumberingAfterBreak="0">
+  <w:abstractNum w:abstractNumId="24" w15:restartNumberingAfterBreak="0">
     <w:nsid w:val="438D2E8B"/>
     <w:multiLevelType w:val="multilevel"/>
     <w:tmpl w:val="999C7C30"/>
@@ -10857,7 +11516,7 @@
       </w:rPr>
     </w:lvl>
   </w:abstractNum>
-  <w:abstractNum w:abstractNumId="21" w15:restartNumberingAfterBreak="0">
+  <w:abstractNum w:abstractNumId="25" w15:restartNumberingAfterBreak="0">
     <w:nsid w:val="46944DF4"/>
     <w:multiLevelType w:val="multilevel"/>
     <w:tmpl w:val="AD82C6F2"/>
@@ -11006,7 +11665,7 @@
       </w:rPr>
     </w:lvl>
   </w:abstractNum>
-  <w:abstractNum w:abstractNumId="22" w15:restartNumberingAfterBreak="0">
+  <w:abstractNum w:abstractNumId="26" w15:restartNumberingAfterBreak="0">
     <w:nsid w:val="46EC031D"/>
     <w:multiLevelType w:val="multilevel"/>
     <w:tmpl w:val="3A449E08"/>
@@ -11123,7 +11782,7 @@
       </w:pPr>
     </w:lvl>
   </w:abstractNum>
-  <w:abstractNum w:abstractNumId="23" w15:restartNumberingAfterBreak="0">
+  <w:abstractNum w:abstractNumId="27" w15:restartNumberingAfterBreak="0">
     <w:nsid w:val="47FD6E04"/>
     <w:multiLevelType w:val="multilevel"/>
     <w:tmpl w:val="CEC61A44"/>
@@ -11272,7 +11931,7 @@
       </w:rPr>
     </w:lvl>
   </w:abstractNum>
-  <w:abstractNum w:abstractNumId="24" w15:restartNumberingAfterBreak="0">
+  <w:abstractNum w:abstractNumId="28" w15:restartNumberingAfterBreak="0">
     <w:nsid w:val="4B8C6FEB"/>
     <w:multiLevelType w:val="multilevel"/>
     <w:tmpl w:val="B97A10D2"/>
@@ -11385,7 +12044,159 @@
       </w:pPr>
     </w:lvl>
   </w:abstractNum>
-  <w:abstractNum w:abstractNumId="25" w15:restartNumberingAfterBreak="0">
+  <w:abstractNum w:abstractNumId="29" w15:restartNumberingAfterBreak="0">
+    <w:nsid w:val="4ECE7C2A"/>
+    <w:multiLevelType w:val="multilevel"/>
+    <w:tmpl w:val="D540792E"/>
+    <w:lvl w:ilvl="0">
+      <w:start w:val="11"/>
+      <w:numFmt w:val="decimal"/>
+      <w:lvlText w:val="● RF%1:"/>
+      <w:lvlJc w:val="left"/>
+      <w:pPr>
+        <w:tabs>
+          <w:tab w:val="num" w:pos="928"/>
+        </w:tabs>
+        <w:ind w:left="928" w:hanging="360"/>
+      </w:pPr>
+      <w:rPr>
+        <w:rFonts w:hint="default"/>
+        <w:b/>
+        <w:bCs/>
+        <w:sz w:val="28"/>
+        <w:szCs w:val="40"/>
+      </w:rPr>
+    </w:lvl>
+    <w:lvl w:ilvl="1">
+      <w:start w:val="1"/>
+      <w:numFmt w:val="bullet"/>
+      <w:lvlText w:val="o"/>
+      <w:lvlJc w:val="left"/>
+      <w:pPr>
+        <w:tabs>
+          <w:tab w:val="num" w:pos="1440"/>
+        </w:tabs>
+        <w:ind w:left="1440" w:hanging="360"/>
+      </w:pPr>
+      <w:rPr>
+        <w:rFonts w:ascii="Courier New" w:hAnsi="Courier New" w:hint="default"/>
+        <w:sz w:val="20"/>
+      </w:rPr>
+    </w:lvl>
+    <w:lvl w:ilvl="2">
+      <w:start w:val="1"/>
+      <w:numFmt w:val="bullet"/>
+      <w:lvlText w:val=""/>
+      <w:lvlJc w:val="left"/>
+      <w:pPr>
+        <w:tabs>
+          <w:tab w:val="num" w:pos="2160"/>
+        </w:tabs>
+        <w:ind w:left="2160" w:hanging="360"/>
+      </w:pPr>
+      <w:rPr>
+        <w:rFonts w:ascii="Wingdings" w:hAnsi="Wingdings" w:hint="default"/>
+        <w:sz w:val="20"/>
+      </w:rPr>
+    </w:lvl>
+    <w:lvl w:ilvl="3">
+      <w:start w:val="1"/>
+      <w:numFmt w:val="bullet"/>
+      <w:lvlText w:val=""/>
+      <w:lvlJc w:val="left"/>
+      <w:pPr>
+        <w:tabs>
+          <w:tab w:val="num" w:pos="2880"/>
+        </w:tabs>
+        <w:ind w:left="2880" w:hanging="360"/>
+      </w:pPr>
+      <w:rPr>
+        <w:rFonts w:ascii="Wingdings" w:hAnsi="Wingdings" w:hint="default"/>
+        <w:sz w:val="20"/>
+      </w:rPr>
+    </w:lvl>
+    <w:lvl w:ilvl="4">
+      <w:start w:val="1"/>
+      <w:numFmt w:val="bullet"/>
+      <w:lvlText w:val=""/>
+      <w:lvlJc w:val="left"/>
+      <w:pPr>
+        <w:tabs>
+          <w:tab w:val="num" w:pos="3600"/>
+        </w:tabs>
+        <w:ind w:left="3600" w:hanging="360"/>
+      </w:pPr>
+      <w:rPr>
+        <w:rFonts w:ascii="Wingdings" w:hAnsi="Wingdings" w:hint="default"/>
+        <w:sz w:val="20"/>
+      </w:rPr>
+    </w:lvl>
+    <w:lvl w:ilvl="5">
+      <w:start w:val="1"/>
+      <w:numFmt w:val="bullet"/>
+      <w:lvlText w:val=""/>
+      <w:lvlJc w:val="left"/>
+      <w:pPr>
+        <w:tabs>
+          <w:tab w:val="num" w:pos="4320"/>
+        </w:tabs>
+        <w:ind w:left="4320" w:hanging="360"/>
+      </w:pPr>
+      <w:rPr>
+        <w:rFonts w:ascii="Wingdings" w:hAnsi="Wingdings" w:hint="default"/>
+        <w:sz w:val="20"/>
+      </w:rPr>
+    </w:lvl>
+    <w:lvl w:ilvl="6">
+      <w:start w:val="1"/>
+      <w:numFmt w:val="bullet"/>
+      <w:lvlText w:val=""/>
+      <w:lvlJc w:val="left"/>
+      <w:pPr>
+        <w:tabs>
+          <w:tab w:val="num" w:pos="5040"/>
+        </w:tabs>
+        <w:ind w:left="5040" w:hanging="360"/>
+      </w:pPr>
+      <w:rPr>
+        <w:rFonts w:ascii="Wingdings" w:hAnsi="Wingdings" w:hint="default"/>
+        <w:sz w:val="20"/>
+      </w:rPr>
+    </w:lvl>
+    <w:lvl w:ilvl="7">
+      <w:start w:val="1"/>
+      <w:numFmt w:val="bullet"/>
+      <w:lvlText w:val=""/>
+      <w:lvlJc w:val="left"/>
+      <w:pPr>
+        <w:tabs>
+          <w:tab w:val="num" w:pos="5760"/>
+        </w:tabs>
+        <w:ind w:left="5760" w:hanging="360"/>
+      </w:pPr>
+      <w:rPr>
+        <w:rFonts w:ascii="Wingdings" w:hAnsi="Wingdings" w:hint="default"/>
+        <w:sz w:val="20"/>
+      </w:rPr>
+    </w:lvl>
+    <w:lvl w:ilvl="8">
+      <w:start w:val="1"/>
+      <w:numFmt w:val="bullet"/>
+      <w:lvlText w:val=""/>
+      <w:lvlJc w:val="left"/>
+      <w:pPr>
+        <w:tabs>
+          <w:tab w:val="num" w:pos="6480"/>
+        </w:tabs>
+        <w:ind w:left="6480" w:hanging="360"/>
+      </w:pPr>
+      <w:rPr>
+        <w:rFonts w:ascii="Wingdings" w:hAnsi="Wingdings" w:hint="default"/>
+        <w:sz w:val="20"/>
+      </w:rPr>
+    </w:lvl>
+  </w:abstractNum>
+  <w:abstractNum w:abstractNumId="30" w15:restartNumberingAfterBreak="0">
     <w:nsid w:val="4FE84540"/>
     <w:multiLevelType w:val="multilevel"/>
     <w:tmpl w:val="E15E5D68"/>
@@ -11534,7 +12345,7 @@
       </w:rPr>
     </w:lvl>
   </w:abstractNum>
-  <w:abstractNum w:abstractNumId="26" w15:restartNumberingAfterBreak="0">
+  <w:abstractNum w:abstractNumId="31" w15:restartNumberingAfterBreak="0">
     <w:nsid w:val="54E35EC3"/>
     <w:multiLevelType w:val="multilevel"/>
     <w:tmpl w:val="6D0602B4"/>
@@ -11679,7 +12490,7 @@
       </w:rPr>
     </w:lvl>
   </w:abstractNum>
-  <w:abstractNum w:abstractNumId="27" w15:restartNumberingAfterBreak="0">
+  <w:abstractNum w:abstractNumId="32" w15:restartNumberingAfterBreak="0">
     <w:nsid w:val="5C932DEA"/>
     <w:multiLevelType w:val="multilevel"/>
     <w:tmpl w:val="26D89FF6"/>
@@ -11824,7 +12635,7 @@
       </w:rPr>
     </w:lvl>
   </w:abstractNum>
-  <w:abstractNum w:abstractNumId="28" w15:restartNumberingAfterBreak="0">
+  <w:abstractNum w:abstractNumId="33" w15:restartNumberingAfterBreak="0">
     <w:nsid w:val="60527262"/>
     <w:multiLevelType w:val="multilevel"/>
     <w:tmpl w:val="EE5CC17E"/>
@@ -11973,7 +12784,7 @@
       </w:rPr>
     </w:lvl>
   </w:abstractNum>
-  <w:abstractNum w:abstractNumId="29" w15:restartNumberingAfterBreak="0">
+  <w:abstractNum w:abstractNumId="34" w15:restartNumberingAfterBreak="0">
     <w:nsid w:val="6447551B"/>
     <w:multiLevelType w:val="multilevel"/>
     <w:tmpl w:val="7BBA2488"/>
@@ -12122,7 +12933,159 @@
       </w:rPr>
     </w:lvl>
   </w:abstractNum>
-  <w:abstractNum w:abstractNumId="30" w15:restartNumberingAfterBreak="0">
+  <w:abstractNum w:abstractNumId="35" w15:restartNumberingAfterBreak="0">
+    <w:nsid w:val="65D560C5"/>
+    <w:multiLevelType w:val="multilevel"/>
+    <w:tmpl w:val="EE609660"/>
+    <w:lvl w:ilvl="0">
+      <w:start w:val="1"/>
+      <w:numFmt w:val="decimal"/>
+      <w:lvlText w:val="● RNF%1:"/>
+      <w:lvlJc w:val="left"/>
+      <w:pPr>
+        <w:tabs>
+          <w:tab w:val="num" w:pos="720"/>
+        </w:tabs>
+        <w:ind w:left="720" w:hanging="360"/>
+      </w:pPr>
+      <w:rPr>
+        <w:rFonts w:hint="default"/>
+        <w:b/>
+        <w:bCs/>
+        <w:sz w:val="28"/>
+        <w:szCs w:val="40"/>
+      </w:rPr>
+    </w:lvl>
+    <w:lvl w:ilvl="1" w:tentative="1">
+      <w:start w:val="1"/>
+      <w:numFmt w:val="bullet"/>
+      <w:lvlText w:val="o"/>
+      <w:lvlJc w:val="left"/>
+      <w:pPr>
+        <w:tabs>
+          <w:tab w:val="num" w:pos="1440"/>
+        </w:tabs>
+        <w:ind w:left="1440" w:hanging="360"/>
+      </w:pPr>
+      <w:rPr>
+        <w:rFonts w:ascii="Courier New" w:hAnsi="Courier New" w:hint="default"/>
+        <w:sz w:val="20"/>
+      </w:rPr>
+    </w:lvl>
+    <w:lvl w:ilvl="2" w:tentative="1">
+      <w:start w:val="1"/>
+      <w:numFmt w:val="bullet"/>
+      <w:lvlText w:val=""/>
+      <w:lvlJc w:val="left"/>
+      <w:pPr>
+        <w:tabs>
+          <w:tab w:val="num" w:pos="2160"/>
+        </w:tabs>
+        <w:ind w:left="2160" w:hanging="360"/>
+      </w:pPr>
+      <w:rPr>
+        <w:rFonts w:ascii="Wingdings" w:hAnsi="Wingdings" w:hint="default"/>
+        <w:sz w:val="20"/>
+      </w:rPr>
+    </w:lvl>
+    <w:lvl w:ilvl="3" w:tentative="1">
+      <w:start w:val="1"/>
+      <w:numFmt w:val="bullet"/>
+      <w:lvlText w:val=""/>
+      <w:lvlJc w:val="left"/>
+      <w:pPr>
+        <w:tabs>
+          <w:tab w:val="num" w:pos="2880"/>
+        </w:tabs>
+        <w:ind w:left="2880" w:hanging="360"/>
+      </w:pPr>
+      <w:rPr>
+        <w:rFonts w:ascii="Wingdings" w:hAnsi="Wingdings" w:hint="default"/>
+        <w:sz w:val="20"/>
+      </w:rPr>
+    </w:lvl>
+    <w:lvl w:ilvl="4" w:tentative="1">
+      <w:start w:val="1"/>
+      <w:numFmt w:val="bullet"/>
+      <w:lvlText w:val=""/>
+      <w:lvlJc w:val="left"/>
+      <w:pPr>
+        <w:tabs>
+          <w:tab w:val="num" w:pos="3600"/>
+        </w:tabs>
+        <w:ind w:left="3600" w:hanging="360"/>
+      </w:pPr>
+      <w:rPr>
+        <w:rFonts w:ascii="Wingdings" w:hAnsi="Wingdings" w:hint="default"/>
+        <w:sz w:val="20"/>
+      </w:rPr>
+    </w:lvl>
+    <w:lvl w:ilvl="5" w:tentative="1">
+      <w:start w:val="1"/>
+      <w:numFmt w:val="bullet"/>
+      <w:lvlText w:val=""/>
+      <w:lvlJc w:val="left"/>
+      <w:pPr>
+        <w:tabs>
+          <w:tab w:val="num" w:pos="4320"/>
+        </w:tabs>
+        <w:ind w:left="4320" w:hanging="360"/>
+      </w:pPr>
+      <w:rPr>
+        <w:rFonts w:ascii="Wingdings" w:hAnsi="Wingdings" w:hint="default"/>
+        <w:sz w:val="20"/>
+      </w:rPr>
+    </w:lvl>
+    <w:lvl w:ilvl="6" w:tentative="1">
+      <w:start w:val="1"/>
+      <w:numFmt w:val="bullet"/>
+      <w:lvlText w:val=""/>
+      <w:lvlJc w:val="left"/>
+      <w:pPr>
+        <w:tabs>
+          <w:tab w:val="num" w:pos="5040"/>
+        </w:tabs>
+        <w:ind w:left="5040" w:hanging="360"/>
+      </w:pPr>
+      <w:rPr>
+        <w:rFonts w:ascii="Wingdings" w:hAnsi="Wingdings" w:hint="default"/>
+        <w:sz w:val="20"/>
+      </w:rPr>
+    </w:lvl>
+    <w:lvl w:ilvl="7" w:tentative="1">
+      <w:start w:val="1"/>
+      <w:numFmt w:val="bullet"/>
+      <w:lvlText w:val=""/>
+      <w:lvlJc w:val="left"/>
+      <w:pPr>
+        <w:tabs>
+          <w:tab w:val="num" w:pos="5760"/>
+        </w:tabs>
+        <w:ind w:left="5760" w:hanging="360"/>
+      </w:pPr>
+      <w:rPr>
+        <w:rFonts w:ascii="Wingdings" w:hAnsi="Wingdings" w:hint="default"/>
+        <w:sz w:val="20"/>
+      </w:rPr>
+    </w:lvl>
+    <w:lvl w:ilvl="8" w:tentative="1">
+      <w:start w:val="1"/>
+      <w:numFmt w:val="bullet"/>
+      <w:lvlText w:val=""/>
+      <w:lvlJc w:val="left"/>
+      <w:pPr>
+        <w:tabs>
+          <w:tab w:val="num" w:pos="6480"/>
+        </w:tabs>
+        <w:ind w:left="6480" w:hanging="360"/>
+      </w:pPr>
+      <w:rPr>
+        <w:rFonts w:ascii="Wingdings" w:hAnsi="Wingdings" w:hint="default"/>
+        <w:sz w:val="20"/>
+      </w:rPr>
+    </w:lvl>
+  </w:abstractNum>
+  <w:abstractNum w:abstractNumId="36" w15:restartNumberingAfterBreak="0">
     <w:nsid w:val="69D31701"/>
     <w:multiLevelType w:val="multilevel"/>
     <w:tmpl w:val="4E6CFD0A"/>
@@ -12271,10 +13234,10 @@
       </w:rPr>
     </w:lvl>
   </w:abstractNum>
-  <w:abstractNum w:abstractNumId="31" w15:restartNumberingAfterBreak="0">
+  <w:abstractNum w:abstractNumId="37" w15:restartNumberingAfterBreak="0">
     <w:nsid w:val="6AB15630"/>
     <w:multiLevelType w:val="multilevel"/>
-    <w:tmpl w:val="5DE8F2E0"/>
+    <w:tmpl w:val="122C70A2"/>
     <w:lvl w:ilvl="0">
       <w:start w:val="1"/>
       <w:numFmt w:val="bullet"/>
@@ -12303,20 +13266,15 @@
         <w:ind w:left="1440" w:hanging="360"/>
       </w:pPr>
     </w:lvl>
-    <w:lvl w:ilvl="2" w:tentative="1">
-      <w:start w:val="1"/>
-      <w:numFmt w:val="bullet"/>
-      <w:lvlText w:val=""/>
-      <w:lvlJc w:val="left"/>
-      <w:pPr>
-        <w:tabs>
-          <w:tab w:val="num" w:pos="2160"/>
-        </w:tabs>
+    <w:lvl w:ilvl="2">
+      <w:numFmt w:val="bullet"/>
+      <w:lvlText w:val="-"/>
+      <w:lvlJc w:val="left"/>
+      <w:pPr>
         <w:ind w:left="2160" w:hanging="360"/>
       </w:pPr>
       <w:rPr>
-        <w:rFonts w:ascii="Wingdings" w:hAnsi="Wingdings" w:hint="default"/>
-        <w:sz w:val="20"/>
+        <w:rFonts w:ascii="Aptos" w:eastAsiaTheme="minorHAnsi" w:hAnsi="Aptos" w:cstheme="minorBidi" w:hint="default"/>
       </w:rPr>
     </w:lvl>
     <w:lvl w:ilvl="3" w:tentative="1">
@@ -12416,7 +13374,7 @@
       </w:rPr>
     </w:lvl>
   </w:abstractNum>
-  <w:abstractNum w:abstractNumId="32" w15:restartNumberingAfterBreak="0">
+  <w:abstractNum w:abstractNumId="38" w15:restartNumberingAfterBreak="0">
     <w:nsid w:val="6EA15FB1"/>
     <w:multiLevelType w:val="hybridMultilevel"/>
     <w:tmpl w:val="C39CF13A"/>
@@ -12529,7 +13487,7 @@
       </w:rPr>
     </w:lvl>
   </w:abstractNum>
-  <w:abstractNum w:abstractNumId="33" w15:restartNumberingAfterBreak="0">
+  <w:abstractNum w:abstractNumId="39" w15:restartNumberingAfterBreak="0">
     <w:nsid w:val="6EDB0B16"/>
     <w:multiLevelType w:val="multilevel"/>
     <w:tmpl w:val="F7D2BEFC"/>
@@ -12642,7 +13600,7 @@
       </w:pPr>
     </w:lvl>
   </w:abstractNum>
-  <w:abstractNum w:abstractNumId="34" w15:restartNumberingAfterBreak="0">
+  <w:abstractNum w:abstractNumId="40" w15:restartNumberingAfterBreak="0">
     <w:nsid w:val="7299290E"/>
     <w:multiLevelType w:val="multilevel"/>
     <w:tmpl w:val="61709A8E"/>
@@ -12791,7 +13749,7 @@
       </w:rPr>
     </w:lvl>
   </w:abstractNum>
-  <w:abstractNum w:abstractNumId="35" w15:restartNumberingAfterBreak="0">
+  <w:abstractNum w:abstractNumId="41" w15:restartNumberingAfterBreak="0">
     <w:nsid w:val="732C4068"/>
     <w:multiLevelType w:val="multilevel"/>
     <w:tmpl w:val="24F8C43C"/>
@@ -12904,7 +13862,7 @@
       </w:pPr>
     </w:lvl>
   </w:abstractNum>
-  <w:abstractNum w:abstractNumId="36" w15:restartNumberingAfterBreak="0">
+  <w:abstractNum w:abstractNumId="42" w15:restartNumberingAfterBreak="0">
     <w:nsid w:val="7A8B778F"/>
     <w:multiLevelType w:val="multilevel"/>
     <w:tmpl w:val="F586D6CA"/>
@@ -13049,7 +14007,7 @@
       </w:rPr>
     </w:lvl>
   </w:abstractNum>
-  <w:abstractNum w:abstractNumId="37" w15:restartNumberingAfterBreak="0">
+  <w:abstractNum w:abstractNumId="43" w15:restartNumberingAfterBreak="0">
     <w:nsid w:val="7B397A96"/>
     <w:multiLevelType w:val="multilevel"/>
     <w:tmpl w:val="4EBE6164"/>
@@ -13194,7 +14152,159 @@
       </w:rPr>
     </w:lvl>
   </w:abstractNum>
-  <w:abstractNum w:abstractNumId="38" w15:restartNumberingAfterBreak="0">
+  <w:abstractNum w:abstractNumId="44" w15:restartNumberingAfterBreak="0">
+    <w:nsid w:val="7BDC0386"/>
+    <w:multiLevelType w:val="multilevel"/>
+    <w:tmpl w:val="CEAAFE94"/>
+    <w:lvl w:ilvl="0">
+      <w:start w:val="7"/>
+      <w:numFmt w:val="decimal"/>
+      <w:lvlText w:val="● RF%1:"/>
+      <w:lvlJc w:val="left"/>
+      <w:pPr>
+        <w:tabs>
+          <w:tab w:val="num" w:pos="928"/>
+        </w:tabs>
+        <w:ind w:left="928" w:hanging="360"/>
+      </w:pPr>
+      <w:rPr>
+        <w:rFonts w:hint="default"/>
+        <w:b/>
+        <w:bCs/>
+        <w:sz w:val="28"/>
+        <w:szCs w:val="40"/>
+      </w:rPr>
+    </w:lvl>
+    <w:lvl w:ilvl="1">
+      <w:start w:val="1"/>
+      <w:numFmt w:val="bullet"/>
+      <w:lvlText w:val="o"/>
+      <w:lvlJc w:val="left"/>
+      <w:pPr>
+        <w:tabs>
+          <w:tab w:val="num" w:pos="1440"/>
+        </w:tabs>
+        <w:ind w:left="1440" w:hanging="360"/>
+      </w:pPr>
+      <w:rPr>
+        <w:rFonts w:ascii="Courier New" w:hAnsi="Courier New" w:hint="default"/>
+        <w:sz w:val="20"/>
+      </w:rPr>
+    </w:lvl>
+    <w:lvl w:ilvl="2">
+      <w:start w:val="1"/>
+      <w:numFmt w:val="bullet"/>
+      <w:lvlText w:val=""/>
+      <w:lvlJc w:val="left"/>
+      <w:pPr>
+        <w:tabs>
+          <w:tab w:val="num" w:pos="2160"/>
+        </w:tabs>
+        <w:ind w:left="2160" w:hanging="360"/>
+      </w:pPr>
+      <w:rPr>
+        <w:rFonts w:ascii="Wingdings" w:hAnsi="Wingdings" w:hint="default"/>
+        <w:sz w:val="20"/>
+      </w:rPr>
+    </w:lvl>
+    <w:lvl w:ilvl="3">
+      <w:start w:val="1"/>
+      <w:numFmt w:val="bullet"/>
+      <w:lvlText w:val=""/>
+      <w:lvlJc w:val="left"/>
+      <w:pPr>
+        <w:tabs>
+          <w:tab w:val="num" w:pos="2880"/>
+        </w:tabs>
+        <w:ind w:left="2880" w:hanging="360"/>
+      </w:pPr>
+      <w:rPr>
+        <w:rFonts w:ascii="Wingdings" w:hAnsi="Wingdings" w:hint="default"/>
+        <w:sz w:val="20"/>
+      </w:rPr>
+    </w:lvl>
+    <w:lvl w:ilvl="4">
+      <w:start w:val="1"/>
+      <w:numFmt w:val="bullet"/>
+      <w:lvlText w:val=""/>
+      <w:lvlJc w:val="left"/>
+      <w:pPr>
+        <w:tabs>
+          <w:tab w:val="num" w:pos="3600"/>
+        </w:tabs>
+        <w:ind w:left="3600" w:hanging="360"/>
+      </w:pPr>
+      <w:rPr>
+        <w:rFonts w:ascii="Wingdings" w:hAnsi="Wingdings" w:hint="default"/>
+        <w:sz w:val="20"/>
+      </w:rPr>
+    </w:lvl>
+    <w:lvl w:ilvl="5">
+      <w:start w:val="1"/>
+      <w:numFmt w:val="bullet"/>
+      <w:lvlText w:val=""/>
+      <w:lvlJc w:val="left"/>
+      <w:pPr>
+        <w:tabs>
+          <w:tab w:val="num" w:pos="4320"/>
+        </w:tabs>
+        <w:ind w:left="4320" w:hanging="360"/>
+      </w:pPr>
+      <w:rPr>
+        <w:rFonts w:ascii="Wingdings" w:hAnsi="Wingdings" w:hint="default"/>
+        <w:sz w:val="20"/>
+      </w:rPr>
+    </w:lvl>
+    <w:lvl w:ilvl="6">
+      <w:start w:val="1"/>
+      <w:numFmt w:val="bullet"/>
+      <w:lvlText w:val=""/>
+      <w:lvlJc w:val="left"/>
+      <w:pPr>
+        <w:tabs>
+          <w:tab w:val="num" w:pos="5040"/>
+        </w:tabs>
+        <w:ind w:left="5040" w:hanging="360"/>
+      </w:pPr>
+      <w:rPr>
+        <w:rFonts w:ascii="Wingdings" w:hAnsi="Wingdings" w:hint="default"/>
+        <w:sz w:val="20"/>
+      </w:rPr>
+    </w:lvl>
+    <w:lvl w:ilvl="7">
+      <w:start w:val="1"/>
+      <w:numFmt w:val="bullet"/>
+      <w:lvlText w:val=""/>
+      <w:lvlJc w:val="left"/>
+      <w:pPr>
+        <w:tabs>
+          <w:tab w:val="num" w:pos="5760"/>
+        </w:tabs>
+        <w:ind w:left="5760" w:hanging="360"/>
+      </w:pPr>
+      <w:rPr>
+        <w:rFonts w:ascii="Wingdings" w:hAnsi="Wingdings" w:hint="default"/>
+        <w:sz w:val="20"/>
+      </w:rPr>
+    </w:lvl>
+    <w:lvl w:ilvl="8">
+      <w:start w:val="1"/>
+      <w:numFmt w:val="bullet"/>
+      <w:lvlText w:val=""/>
+      <w:lvlJc w:val="left"/>
+      <w:pPr>
+        <w:tabs>
+          <w:tab w:val="num" w:pos="6480"/>
+        </w:tabs>
+        <w:ind w:left="6480" w:hanging="360"/>
+      </w:pPr>
+      <w:rPr>
+        <w:rFonts w:ascii="Wingdings" w:hAnsi="Wingdings" w:hint="default"/>
+        <w:sz w:val="20"/>
+      </w:rPr>
+    </w:lvl>
+  </w:abstractNum>
+  <w:abstractNum w:abstractNumId="45" w15:restartNumberingAfterBreak="0">
     <w:nsid w:val="7D5749E2"/>
     <w:multiLevelType w:val="multilevel"/>
     <w:tmpl w:val="721E70DC"/>
@@ -13307,7 +14417,7 @@
       </w:pPr>
     </w:lvl>
   </w:abstractNum>
-  <w:abstractNum w:abstractNumId="39" w15:restartNumberingAfterBreak="0">
+  <w:abstractNum w:abstractNumId="46" w15:restartNumberingAfterBreak="0">
     <w:nsid w:val="7E8D4A0C"/>
     <w:multiLevelType w:val="multilevel"/>
     <w:tmpl w:val="EF32EE9A"/>
@@ -13456,37 +14566,37 @@
     <w:abstractNumId w:val="8"/>
   </w:num>
   <w:num w:numId="2" w16cid:durableId="1344935416">
-    <w:abstractNumId w:val="24"/>
+    <w:abstractNumId w:val="28"/>
   </w:num>
   <w:num w:numId="3" w16cid:durableId="1909270720">
-    <w:abstractNumId w:val="35"/>
+    <w:abstractNumId w:val="41"/>
   </w:num>
   <w:num w:numId="4" w16cid:durableId="78016902">
     <w:abstractNumId w:val="2"/>
   </w:num>
   <w:num w:numId="5" w16cid:durableId="843665641">
-    <w:abstractNumId w:val="33"/>
+    <w:abstractNumId w:val="39"/>
   </w:num>
   <w:num w:numId="6" w16cid:durableId="353921905">
     <w:abstractNumId w:val="0"/>
   </w:num>
   <w:num w:numId="7" w16cid:durableId="1960650376">
-    <w:abstractNumId w:val="25"/>
+    <w:abstractNumId w:val="30"/>
   </w:num>
   <w:num w:numId="8" w16cid:durableId="1527790173">
-    <w:abstractNumId w:val="21"/>
+    <w:abstractNumId w:val="25"/>
   </w:num>
   <w:num w:numId="9" w16cid:durableId="36122613">
     <w:abstractNumId w:val="1"/>
   </w:num>
   <w:num w:numId="10" w16cid:durableId="1337265970">
-    <w:abstractNumId w:val="11"/>
+    <w:abstractNumId w:val="12"/>
   </w:num>
   <w:num w:numId="11" w16cid:durableId="1645503599">
-    <w:abstractNumId w:val="20"/>
+    <w:abstractNumId w:val="24"/>
   </w:num>
   <w:num w:numId="12" w16cid:durableId="569998466">
-    <w:abstractNumId w:val="20"/>
+    <w:abstractNumId w:val="24"/>
     <w:lvlOverride w:ilvl="1">
       <w:lvl w:ilvl="1">
         <w:numFmt w:val="bullet"/>
@@ -13506,9 +14616,35 @@
     </w:lvlOverride>
   </w:num>
   <w:num w:numId="13" w16cid:durableId="469519057">
+    <w:abstractNumId w:val="37"/>
+  </w:num>
+  <w:num w:numId="14" w16cid:durableId="1283998507">
+    <w:abstractNumId w:val="37"/>
+    <w:lvlOverride w:ilvl="1">
+      <w:lvl w:ilvl="1">
+        <w:numFmt w:val="bullet"/>
+        <w:lvlText w:val="o"/>
+        <w:lvlJc w:val="left"/>
+        <w:pPr>
+          <w:tabs>
+            <w:tab w:val="num" w:pos="1440"/>
+          </w:tabs>
+          <w:ind w:left="1440" w:hanging="360"/>
+        </w:pPr>
+        <w:rPr>
+          <w:rFonts w:ascii="Courier New" w:hAnsi="Courier New" w:hint="default"/>
+          <w:sz w:val="20"/>
+        </w:rPr>
+      </w:lvl>
+    </w:lvlOverride>
+  </w:num>
+  <w:num w:numId="15" w16cid:durableId="534511894">
+    <w:abstractNumId w:val="32"/>
+  </w:num>
+  <w:num w:numId="16" w16cid:durableId="390275045">
     <w:abstractNumId w:val="31"/>
   </w:num>
-  <w:num w:numId="14" w16cid:durableId="1283998507">
+  <w:num w:numId="17" w16cid:durableId="1799297521">
     <w:abstractNumId w:val="31"/>
     <w:lvlOverride w:ilvl="1">
       <w:lvl w:ilvl="1">
@@ -13528,64 +14664,38 @@
       </w:lvl>
     </w:lvlOverride>
   </w:num>
-  <w:num w:numId="15" w16cid:durableId="534511894">
-    <w:abstractNumId w:val="27"/>
-  </w:num>
-  <w:num w:numId="16" w16cid:durableId="390275045">
-    <w:abstractNumId w:val="26"/>
-  </w:num>
-  <w:num w:numId="17" w16cid:durableId="1799297521">
-    <w:abstractNumId w:val="26"/>
-    <w:lvlOverride w:ilvl="1">
-      <w:lvl w:ilvl="1">
-        <w:numFmt w:val="bullet"/>
-        <w:lvlText w:val="o"/>
-        <w:lvlJc w:val="left"/>
-        <w:pPr>
-          <w:tabs>
-            <w:tab w:val="num" w:pos="1440"/>
-          </w:tabs>
-          <w:ind w:left="1440" w:hanging="360"/>
-        </w:pPr>
-        <w:rPr>
-          <w:rFonts w:ascii="Courier New" w:hAnsi="Courier New" w:hint="default"/>
-          <w:sz w:val="20"/>
-        </w:rPr>
-      </w:lvl>
-    </w:lvlOverride>
-  </w:num>
   <w:num w:numId="18" w16cid:durableId="2097162805">
     <w:abstractNumId w:val="5"/>
   </w:num>
   <w:num w:numId="19" w16cid:durableId="1967152591">
-    <w:abstractNumId w:val="29"/>
+    <w:abstractNumId w:val="34"/>
   </w:num>
   <w:num w:numId="20" w16cid:durableId="26177430">
-    <w:abstractNumId w:val="10"/>
+    <w:abstractNumId w:val="11"/>
   </w:num>
   <w:num w:numId="21" w16cid:durableId="68699219">
-    <w:abstractNumId w:val="32"/>
+    <w:abstractNumId w:val="38"/>
   </w:num>
   <w:num w:numId="22" w16cid:durableId="242221590">
-    <w:abstractNumId w:val="18"/>
+    <w:abstractNumId w:val="22"/>
   </w:num>
   <w:num w:numId="23" w16cid:durableId="260065968">
-    <w:abstractNumId w:val="23"/>
+    <w:abstractNumId w:val="27"/>
   </w:num>
   <w:num w:numId="24" w16cid:durableId="1450582500">
-    <w:abstractNumId w:val="16"/>
+    <w:abstractNumId w:val="20"/>
   </w:num>
   <w:num w:numId="25" w16cid:durableId="219365075">
-    <w:abstractNumId w:val="30"/>
+    <w:abstractNumId w:val="36"/>
   </w:num>
   <w:num w:numId="26" w16cid:durableId="1291590039">
-    <w:abstractNumId w:val="36"/>
+    <w:abstractNumId w:val="42"/>
   </w:num>
   <w:num w:numId="27" w16cid:durableId="666638727">
-    <w:abstractNumId w:val="39"/>
+    <w:abstractNumId w:val="46"/>
   </w:num>
   <w:num w:numId="28" w16cid:durableId="351805950">
-    <w:abstractNumId w:val="15"/>
+    <w:abstractNumId w:val="19"/>
   </w:num>
   <w:num w:numId="29" w16cid:durableId="1044335285">
     <w:abstractNumId w:val="7"/>
@@ -13594,42 +14704,63 @@
     <w:abstractNumId w:val="3"/>
   </w:num>
   <w:num w:numId="31" w16cid:durableId="1754623294">
-    <w:abstractNumId w:val="37"/>
+    <w:abstractNumId w:val="43"/>
   </w:num>
   <w:num w:numId="32" w16cid:durableId="205340523">
-    <w:abstractNumId w:val="38"/>
+    <w:abstractNumId w:val="45"/>
   </w:num>
   <w:num w:numId="33" w16cid:durableId="654458437">
-    <w:abstractNumId w:val="14"/>
+    <w:abstractNumId w:val="16"/>
   </w:num>
   <w:num w:numId="34" w16cid:durableId="2019841217">
-    <w:abstractNumId w:val="9"/>
+    <w:abstractNumId w:val="10"/>
   </w:num>
   <w:num w:numId="35" w16cid:durableId="1291278420">
-    <w:abstractNumId w:val="19"/>
+    <w:abstractNumId w:val="23"/>
   </w:num>
   <w:num w:numId="36" w16cid:durableId="554051910">
-    <w:abstractNumId w:val="22"/>
+    <w:abstractNumId w:val="26"/>
   </w:num>
   <w:num w:numId="37" w16cid:durableId="883102018">
     <w:abstractNumId w:val="4"/>
   </w:num>
   <w:num w:numId="38" w16cid:durableId="385838467">
-    <w:abstractNumId w:val="17"/>
+    <w:abstractNumId w:val="21"/>
   </w:num>
   <w:num w:numId="39" w16cid:durableId="147989154">
     <w:abstractNumId w:val="6"/>
   </w:num>
   <w:num w:numId="40" w16cid:durableId="992221162">
-    <w:abstractNumId w:val="28"/>
+    <w:abstractNumId w:val="33"/>
   </w:num>
   <w:num w:numId="41" w16cid:durableId="1272980978">
-    <w:abstractNumId w:val="12"/>
+    <w:abstractNumId w:val="14"/>
   </w:num>
   <w:num w:numId="42" w16cid:durableId="1836068048">
-    <w:abstractNumId w:val="34"/>
+    <w:abstractNumId w:val="40"/>
   </w:num>
   <w:num w:numId="43" w16cid:durableId="35400627">
+    <w:abstractNumId w:val="15"/>
+  </w:num>
+  <w:num w:numId="44" w16cid:durableId="593367564">
+    <w:abstractNumId w:val="35"/>
+  </w:num>
+  <w:num w:numId="45" w16cid:durableId="1962957798">
+    <w:abstractNumId w:val="18"/>
+  </w:num>
+  <w:num w:numId="46" w16cid:durableId="719596532">
+    <w:abstractNumId w:val="44"/>
+  </w:num>
+  <w:num w:numId="47" w16cid:durableId="819156812">
+    <w:abstractNumId w:val="29"/>
+  </w:num>
+  <w:num w:numId="48" w16cid:durableId="1970891844">
+    <w:abstractNumId w:val="17"/>
+  </w:num>
+  <w:num w:numId="49" w16cid:durableId="678701192">
+    <w:abstractNumId w:val="9"/>
+  </w:num>
+  <w:num w:numId="50" w16cid:durableId="1176336119">
     <w:abstractNumId w:val="13"/>
   </w:num>
 </w:numbering>
@@ -14214,7 +15345,6 @@
   <w:style w:type="character" w:default="1" w:styleId="Fuentedeprrafopredeter">
     <w:name w:val="Default Paragraph Font"/>
     <w:uiPriority w:val="1"/>
-    <w:semiHidden/>
     <w:unhideWhenUsed/>
   </w:style>
   <w:style w:type="table" w:default="1" w:styleId="Tablanormal">

</xml_diff>